<commit_message>
Edit `course-work` in `operation-research`
</commit_message>
<xml_diff>
--- a/3-course-6-semester/operations-research/course-work/Бронников Егор ПМ-1901 - Курсовая работа.docx
+++ b/3-course-6-semester/operations-research/course-work/Бронников Егор ПМ-1901 - Курсовая работа.docx
@@ -477,23 +477,13 @@
         </w:rPr>
         <w:t xml:space="preserve"> </w:t>
       </w:r>
-      <w:proofErr w:type="gramStart"/>
       <w:r>
         <w:rPr>
           <w:sz w:val="28"/>
           <w:szCs w:val="28"/>
           <w:u w:val="single"/>
         </w:rPr>
-        <w:t>01.03.02  Прикладная</w:t>
-      </w:r>
-      <w:proofErr w:type="gramEnd"/>
-      <w:r>
-        <w:rPr>
-          <w:sz w:val="28"/>
-          <w:szCs w:val="28"/>
-          <w:u w:val="single"/>
-        </w:rPr>
-        <w:t xml:space="preserve"> математика и информатика</w:t>
+        <w:t>01.03.02  Прикладная математика и информатика</w:t>
       </w:r>
       <w:r>
         <w:rPr>
@@ -1209,7 +1199,7 @@
             </w:rPr>
             <w:fldChar w:fldCharType="separate"/>
           </w:r>
-          <w:hyperlink w:anchor="_Toc104066477" w:history="1">
+          <w:hyperlink w:anchor="_Toc104114765" w:history="1">
             <w:r>
               <w:rPr>
                 <w:rStyle w:val="a7"/>
@@ -1236,7 +1226,7 @@
                 <w:noProof/>
                 <w:webHidden/>
               </w:rPr>
-              <w:instrText xml:space="preserve"> PAGEREF _Toc104066477 \h </w:instrText>
+              <w:instrText xml:space="preserve"> PAGEREF _Toc104114765 \h </w:instrText>
             </w:r>
             <w:r>
               <w:rPr>
@@ -1281,7 +1271,7 @@
               <w:lang w:val="en-US"/>
             </w:rPr>
           </w:pPr>
-          <w:hyperlink w:anchor="_Toc104066478" w:history="1">
+          <w:hyperlink w:anchor="_Toc104114766" w:history="1">
             <w:r>
               <w:rPr>
                 <w:rStyle w:val="a7"/>
@@ -1328,7 +1318,7 @@
                 <w:noProof/>
                 <w:webHidden/>
               </w:rPr>
-              <w:instrText xml:space="preserve"> PAGEREF _Toc104066478 \h </w:instrText>
+              <w:instrText xml:space="preserve"> PAGEREF _Toc104114766 \h </w:instrText>
             </w:r>
             <w:r>
               <w:rPr>
@@ -1370,7 +1360,7 @@
               <w:lang w:val="en-US"/>
             </w:rPr>
           </w:pPr>
-          <w:hyperlink w:anchor="_Toc104066479" w:history="1">
+          <w:hyperlink w:anchor="_Toc104114767" w:history="1">
             <w:r>
               <w:rPr>
                 <w:rStyle w:val="a7"/>
@@ -1414,7 +1404,7 @@
                 <w:noProof/>
                 <w:webHidden/>
               </w:rPr>
-              <w:instrText xml:space="preserve"> PAGEREF _Toc104066479 \h </w:instrText>
+              <w:instrText xml:space="preserve"> PAGEREF _Toc104114767 \h </w:instrText>
             </w:r>
             <w:r>
               <w:rPr>
@@ -1456,7 +1446,7 @@
               <w:lang w:val="en-US"/>
             </w:rPr>
           </w:pPr>
-          <w:hyperlink w:anchor="_Toc104066480" w:history="1">
+          <w:hyperlink w:anchor="_Toc104114768" w:history="1">
             <w:r>
               <w:rPr>
                 <w:rStyle w:val="a7"/>
@@ -1500,7 +1490,7 @@
                 <w:noProof/>
                 <w:webHidden/>
               </w:rPr>
-              <w:instrText xml:space="preserve"> PAGEREF _Toc104066480 \h </w:instrText>
+              <w:instrText xml:space="preserve"> PAGEREF _Toc104114768 \h </w:instrText>
             </w:r>
             <w:r>
               <w:rPr>
@@ -1545,7 +1535,7 @@
               <w:lang w:val="en-US"/>
             </w:rPr>
           </w:pPr>
-          <w:hyperlink w:anchor="_Toc104066481" w:history="1">
+          <w:hyperlink w:anchor="_Toc104114769" w:history="1">
             <w:r>
               <w:rPr>
                 <w:rStyle w:val="a7"/>
@@ -1592,7 +1582,7 @@
                 <w:noProof/>
                 <w:webHidden/>
               </w:rPr>
-              <w:instrText xml:space="preserve"> PAGEREF _Toc104066481 \h </w:instrText>
+              <w:instrText xml:space="preserve"> PAGEREF _Toc104114769 \h </w:instrText>
             </w:r>
             <w:r>
               <w:rPr>
@@ -1634,7 +1624,7 @@
               <w:lang w:val="en-US"/>
             </w:rPr>
           </w:pPr>
-          <w:hyperlink w:anchor="_Toc104066482" w:history="1">
+          <w:hyperlink w:anchor="_Toc104114770" w:history="1">
             <w:r>
               <w:rPr>
                 <w:rStyle w:val="a7"/>
@@ -1678,7 +1668,7 @@
                 <w:noProof/>
                 <w:webHidden/>
               </w:rPr>
-              <w:instrText xml:space="preserve"> PAGEREF _Toc104066482 \h </w:instrText>
+              <w:instrText xml:space="preserve"> PAGEREF _Toc104114770 \h </w:instrText>
             </w:r>
             <w:r>
               <w:rPr>
@@ -1720,7 +1710,7 @@
               <w:lang w:val="en-US"/>
             </w:rPr>
           </w:pPr>
-          <w:hyperlink w:anchor="_Toc104066483" w:history="1">
+          <w:hyperlink w:anchor="_Toc104114771" w:history="1">
             <w:r>
               <w:rPr>
                 <w:rStyle w:val="a7"/>
@@ -1764,7 +1754,7 @@
                 <w:noProof/>
                 <w:webHidden/>
               </w:rPr>
-              <w:instrText xml:space="preserve"> PAGEREF _Toc104066483 \h </w:instrText>
+              <w:instrText xml:space="preserve"> PAGEREF _Toc104114771 \h </w:instrText>
             </w:r>
             <w:r>
               <w:rPr>
@@ -1806,7 +1796,7 @@
               <w:lang w:val="en-US"/>
             </w:rPr>
           </w:pPr>
-          <w:hyperlink w:anchor="_Toc104066484" w:history="1">
+          <w:hyperlink w:anchor="_Toc104114772" w:history="1">
             <w:r>
               <w:rPr>
                 <w:rStyle w:val="a7"/>
@@ -1850,7 +1840,7 @@
                 <w:noProof/>
                 <w:webHidden/>
               </w:rPr>
-              <w:instrText xml:space="preserve"> PAGEREF _Toc104066484 \h </w:instrText>
+              <w:instrText xml:space="preserve"> PAGEREF _Toc104114772 \h </w:instrText>
             </w:r>
             <w:r>
               <w:rPr>
@@ -1895,7 +1885,7 @@
               <w:lang w:val="en-US"/>
             </w:rPr>
           </w:pPr>
-          <w:hyperlink w:anchor="_Toc104066485" w:history="1">
+          <w:hyperlink w:anchor="_Toc104114773" w:history="1">
             <w:r>
               <w:rPr>
                 <w:rStyle w:val="a7"/>
@@ -1942,7 +1932,93 @@
                 <w:noProof/>
                 <w:webHidden/>
               </w:rPr>
-              <w:instrText xml:space="preserve"> PAGEREF _Toc104066485 \h </w:instrText>
+              <w:instrText xml:space="preserve"> PAGEREF _Toc104114773 \h </w:instrText>
+            </w:r>
+            <w:r>
+              <w:rPr>
+                <w:noProof/>
+                <w:webHidden/>
+              </w:rPr>
+            </w:r>
+            <w:r>
+              <w:rPr>
+                <w:noProof/>
+                <w:webHidden/>
+              </w:rPr>
+              <w:fldChar w:fldCharType="separate"/>
+            </w:r>
+            <w:r>
+              <w:rPr>
+                <w:noProof/>
+                <w:webHidden/>
+              </w:rPr>
+              <w:t>25</w:t>
+            </w:r>
+            <w:r>
+              <w:rPr>
+                <w:noProof/>
+                <w:webHidden/>
+              </w:rPr>
+              <w:fldChar w:fldCharType="end"/>
+            </w:r>
+          </w:hyperlink>
+        </w:p>
+        <w:p>
+          <w:pPr>
+            <w:pStyle w:val="21"/>
+            <w:rPr>
+              <w:rFonts w:asciiTheme="minorHAnsi" w:eastAsiaTheme="minorEastAsia" w:hAnsiTheme="minorHAnsi" w:cstheme="minorBidi"/>
+              <w:bCs w:val="0"/>
+              <w:noProof/>
+              <w:sz w:val="22"/>
+              <w:lang w:val="en-US"/>
+            </w:rPr>
+          </w:pPr>
+          <w:hyperlink w:anchor="_Toc104114774" w:history="1">
+            <w:r>
+              <w:rPr>
+                <w:rStyle w:val="a7"/>
+                <w:noProof/>
+              </w:rPr>
+              <w:t>3.1</w:t>
+            </w:r>
+            <w:r>
+              <w:rPr>
+                <w:rFonts w:asciiTheme="minorHAnsi" w:eastAsiaTheme="minorEastAsia" w:hAnsiTheme="minorHAnsi" w:cstheme="minorBidi"/>
+                <w:bCs w:val="0"/>
+                <w:noProof/>
+                <w:sz w:val="22"/>
+                <w:lang w:val="en-US"/>
+              </w:rPr>
+              <w:tab/>
+            </w:r>
+            <w:r>
+              <w:rPr>
+                <w:rStyle w:val="a7"/>
+                <w:noProof/>
+              </w:rPr>
+              <w:t>Задача о замене оборудования</w:t>
+            </w:r>
+            <w:r>
+              <w:rPr>
+                <w:noProof/>
+                <w:webHidden/>
+              </w:rPr>
+              <w:tab/>
+            </w:r>
+            <w:r>
+              <w:rPr>
+                <w:noProof/>
+                <w:webHidden/>
+              </w:rPr>
+              <w:fldChar w:fldCharType="begin"/>
+            </w:r>
+            <w:r>
+              <w:rPr>
+                <w:noProof/>
+                <w:webHidden/>
+              </w:rPr>
+              <w:instrText xml:space="preserve"> PAGEREF _Toc104114774 \h </w:instrText>
             </w:r>
             <w:r>
               <w:rPr>
@@ -1987,7 +2063,7 @@
               <w:lang w:val="en-US"/>
             </w:rPr>
           </w:pPr>
-          <w:hyperlink w:anchor="_Toc104066486" w:history="1">
+          <w:hyperlink w:anchor="_Toc104114775" w:history="1">
             <w:r>
               <w:rPr>
                 <w:rStyle w:val="a7"/>
@@ -2014,7 +2090,7 @@
                 <w:noProof/>
                 <w:webHidden/>
               </w:rPr>
-              <w:instrText xml:space="preserve"> PAGEREF _Toc104066486 \h </w:instrText>
+              <w:instrText xml:space="preserve"> PAGEREF _Toc104114775 \h </w:instrText>
             </w:r>
             <w:r>
               <w:rPr>
@@ -2059,7 +2135,7 @@
               <w:lang w:val="en-US"/>
             </w:rPr>
           </w:pPr>
-          <w:hyperlink w:anchor="_Toc104066487" w:history="1">
+          <w:hyperlink w:anchor="_Toc104114776" w:history="1">
             <w:r>
               <w:rPr>
                 <w:rStyle w:val="a7"/>
@@ -2086,7 +2162,7 @@
                 <w:noProof/>
                 <w:webHidden/>
               </w:rPr>
-              <w:instrText xml:space="preserve"> PAGEREF _Toc104066487 \h </w:instrText>
+              <w:instrText xml:space="preserve"> PAGEREF _Toc104114776 \h </w:instrText>
             </w:r>
             <w:r>
               <w:rPr>
@@ -2151,7 +2227,7 @@
       <w:pPr>
         <w:pStyle w:val="1"/>
       </w:pPr>
-      <w:bookmarkStart w:id="0" w:name="_Toc104066477"/>
+      <w:bookmarkStart w:id="0" w:name="_Toc104114765"/>
       <w:r>
         <w:lastRenderedPageBreak/>
         <w:t>ВВЕДЕНИЕ</w:t>
@@ -2560,7 +2636,7 @@
         </w:numPr>
         <w:ind w:left="0" w:firstLine="360"/>
       </w:pPr>
-      <w:bookmarkStart w:id="2" w:name="_Toc104066478"/>
+      <w:bookmarkStart w:id="2" w:name="_Toc104114766"/>
       <w:r>
         <w:lastRenderedPageBreak/>
         <w:t>МЕТОД ДИНАМИЧЕСКОГО ПРОГРАММИРОВАНИЯ</w:t>
@@ -2576,7 +2652,7 @@
         </w:numPr>
         <w:ind w:left="0" w:firstLine="709"/>
       </w:pPr>
-      <w:bookmarkStart w:id="3" w:name="_Toc104066479"/>
+      <w:bookmarkStart w:id="3" w:name="_Toc104114767"/>
       <w:r>
         <w:t>Общая постановка задачи динамического программирования</w:t>
       </w:r>
@@ -3104,25 +3180,7 @@
           <w:szCs w:val="28"/>
           <w:lang w:eastAsia="en-US"/>
         </w:rPr>
-        <w:t xml:space="preserve">Эти проблемы должны иметь свойства перекрывающихся подзадач. Иными словами, решаемая задача может быть разбита на подзадачи, которые многократно используется, причём рекурсивный алгоритм решает одну и ту же подзадачу много раз, а не создаёт новую подзадачу. Например, числа Фибоначчи. </w:t>
-      </w:r>
-      <w:proofErr w:type="gramStart"/>
-      <w:r>
-        <w:rPr>
-          <w:sz w:val="28"/>
-          <w:szCs w:val="28"/>
-          <w:lang w:eastAsia="en-US"/>
-        </w:rPr>
-        <w:t>В конечном итоге</w:t>
-      </w:r>
-      <w:proofErr w:type="gramEnd"/>
-      <w:r>
-        <w:rPr>
-          <w:sz w:val="28"/>
-          <w:szCs w:val="28"/>
-          <w:lang w:eastAsia="en-US"/>
-        </w:rPr>
-        <w:t>, оптимальное решение может быть построено из оптимальных решений подзадач.</w:t>
+        <w:t>Эти проблемы должны иметь свойства перекрывающихся подзадач. Иными словами, решаемая задача может быть разбита на подзадачи, которые многократно используется, причём рекурсивный алгоритм решает одну и ту же подзадачу много раз, а не создаёт новую подзадачу. Например, числа Фибоначчи. В конечном итоге, оптимальное решение может быть построено из оптимальных решений подзадач.</w:t>
       </w:r>
     </w:p>
     <w:p>
@@ -3155,7 +3213,7 @@
         </w:numPr>
         <w:ind w:left="0" w:firstLine="709"/>
       </w:pPr>
-      <w:bookmarkStart w:id="5" w:name="_Toc104066480"/>
+      <w:bookmarkStart w:id="5" w:name="_Toc104114768"/>
       <w:bookmarkEnd w:id="4"/>
       <w:r>
         <w:t>Уравнение Беллмана</w:t>
@@ -6867,7 +6925,7 @@
           <w:numId w:val="18"/>
         </w:numPr>
       </w:pPr>
-      <w:bookmarkStart w:id="8" w:name="_Toc104066481"/>
+      <w:bookmarkStart w:id="8" w:name="_Toc104114769"/>
       <w:r>
         <w:lastRenderedPageBreak/>
         <w:t>ЗАДАЧИ, РЕШАЕМЫЕ МЕТОДОМ ДИНАМИЧЕСКОГО ПРОГРАММИРОВАНИЯ</w:t>
@@ -7992,7 +8050,7 @@
           <w:numId w:val="18"/>
         </w:numPr>
       </w:pPr>
-      <w:bookmarkStart w:id="10" w:name="_Toc104066482"/>
+      <w:bookmarkStart w:id="10" w:name="_Toc104114770"/>
       <w:r>
         <w:t>Задача о замене оборудования</w:t>
       </w:r>
@@ -12474,8 +12532,8 @@
           <w:lang w:eastAsia="en-US"/>
         </w:rPr>
       </w:pPr>
-      <w:bookmarkStart w:id="14" w:name="_Ref103813360"/>
-      <w:bookmarkStart w:id="15" w:name="_Ref103813383"/>
+      <w:bookmarkStart w:id="14" w:name="_Ref103813383"/>
+      <w:bookmarkStart w:id="15" w:name="_Ref103813360"/>
       <w:r>
         <w:t xml:space="preserve">Рисунок </w:t>
       </w:r>
@@ -12487,11 +12545,11 @@
           <w:t>1</w:t>
         </w:r>
       </w:fldSimple>
+      <w:bookmarkEnd w:id="14"/>
+      <w:r>
+        <w:t>. Матрица функции Беллмана</w:t>
+      </w:r>
       <w:bookmarkEnd w:id="15"/>
-      <w:r>
-        <w:t>. Матрица функции Беллмана</w:t>
-      </w:r>
-      <w:bookmarkEnd w:id="14"/>
       <w:r>
         <w:t>.</w:t>
       </w:r>
@@ -13679,7 +13737,7 @@
           <w:numId w:val="18"/>
         </w:numPr>
       </w:pPr>
-      <w:bookmarkStart w:id="18" w:name="_Toc104066483"/>
+      <w:bookmarkStart w:id="18" w:name="_Toc104114771"/>
       <w:r>
         <w:t xml:space="preserve">Задача о </w:t>
       </w:r>
@@ -13787,25 +13845,7 @@
           <w:szCs w:val="28"/>
           <w:lang w:eastAsia="en-US"/>
         </w:rPr>
-        <w:t>-пре</w:t>
-      </w:r>
-      <w:proofErr w:type="spellStart"/>
-      <w:r>
-        <w:rPr>
-          <w:sz w:val="28"/>
-          <w:szCs w:val="28"/>
-          <w:lang w:eastAsia="en-US"/>
-        </w:rPr>
-        <w:t>дмет</w:t>
-      </w:r>
-      <w:proofErr w:type="spellEnd"/>
-      <w:r>
-        <w:rPr>
-          <w:sz w:val="28"/>
-          <w:szCs w:val="28"/>
-          <w:lang w:eastAsia="en-US"/>
-        </w:rPr>
-        <w:t xml:space="preserve"> имеет массу </w:t>
+        <w:t xml:space="preserve">-предмет имеет массу </w:t>
       </w:r>
       <m:oMath>
         <m:sSub>
@@ -14911,23 +14951,7 @@
                 <w:szCs w:val="28"/>
                 <w:lang w:val="en-US" w:eastAsia="en-US"/>
               </w:rPr>
-              <w:t>(</w:t>
-            </w:r>
-            <w:r>
-              <w:rPr>
-                <w:sz w:val="28"/>
-                <w:szCs w:val="28"/>
-                <w:lang w:val="en-US" w:eastAsia="en-US"/>
-              </w:rPr>
-              <w:t>4</w:t>
-            </w:r>
-            <w:r>
-              <w:rPr>
-                <w:sz w:val="28"/>
-                <w:szCs w:val="28"/>
-                <w:lang w:val="en-US" w:eastAsia="en-US"/>
-              </w:rPr>
-              <w:t>)</w:t>
+              <w:t>(4)</w:t>
             </w:r>
           </w:p>
         </w:tc>
@@ -14966,23 +14990,7 @@
           <w:szCs w:val="28"/>
           <w:lang w:eastAsia="en-US"/>
         </w:rPr>
-        <w:t>.</w:t>
-      </w:r>
-      <w:r>
-        <w:rPr>
-          <w:sz w:val="28"/>
-          <w:szCs w:val="28"/>
-          <w:lang w:eastAsia="en-US"/>
-        </w:rPr>
-        <w:t xml:space="preserve"> Целевая функция задачи о рюкзаке</w:t>
-      </w:r>
-      <w:r>
-        <w:rPr>
-          <w:sz w:val="28"/>
-          <w:szCs w:val="28"/>
-          <w:lang w:eastAsia="en-US"/>
-        </w:rPr>
-        <w:t>.</w:t>
+        <w:t>. Целевая функция задачи о рюкзаке.</w:t>
       </w:r>
     </w:p>
     <w:tbl>
@@ -15232,25 +15240,7 @@
                     <w:szCs w:val="28"/>
                     <w:lang w:val="en-US" w:eastAsia="en-US"/>
                   </w:rPr>
-                  <m:t>,    ∀ i∈</m:t>
-                </m:r>
-                <m:r>
-                  <w:rPr>
-                    <w:rFonts w:ascii="Cambria Math" w:hAnsi="Cambria Math"/>
-                    <w:sz w:val="28"/>
-                    <w:szCs w:val="28"/>
-                    <w:lang w:val="en-US" w:eastAsia="en-US"/>
-                  </w:rPr>
-                  <m:t>{</m:t>
-                </m:r>
-                <m:r>
-                  <w:rPr>
-                    <w:rFonts w:ascii="Cambria Math" w:hAnsi="Cambria Math"/>
-                    <w:sz w:val="28"/>
-                    <w:szCs w:val="28"/>
-                    <w:lang w:val="en-US" w:eastAsia="en-US"/>
-                  </w:rPr>
-                  <m:t>1,…,N}</m:t>
+                  <m:t>,    ∀ i∈{1,…,N}</m:t>
                 </m:r>
               </m:oMath>
             </m:oMathPara>
@@ -15277,23 +15267,7 @@
                 <w:szCs w:val="28"/>
                 <w:lang w:val="en-US" w:eastAsia="en-US"/>
               </w:rPr>
-              <w:t>(</w:t>
-            </w:r>
-            <w:r>
-              <w:rPr>
-                <w:sz w:val="28"/>
-                <w:szCs w:val="28"/>
-                <w:lang w:val="en-US" w:eastAsia="en-US"/>
-              </w:rPr>
-              <w:t>5</w:t>
-            </w:r>
-            <w:r>
-              <w:rPr>
-                <w:sz w:val="28"/>
-                <w:szCs w:val="28"/>
-                <w:lang w:val="en-US" w:eastAsia="en-US"/>
-              </w:rPr>
-              <w:t>)</w:t>
+              <w:t>(5)</w:t>
             </w:r>
           </w:p>
         </w:tc>
@@ -15774,7 +15748,7 @@
         <w:rPr>
           <w:sz w:val="28"/>
           <w:szCs w:val="28"/>
-          <w:lang w:val="en-US" w:eastAsia="en-US"/>
+          <w:lang w:eastAsia="en-US"/>
         </w:rPr>
       </w:pPr>
       <w:r>
@@ -15816,7 +15790,7 @@
         <w:rPr>
           <w:sz w:val="28"/>
           <w:szCs w:val="28"/>
-          <w:lang w:val="en-US" w:eastAsia="en-US"/>
+          <w:lang w:eastAsia="en-US"/>
         </w:rPr>
         <w:t>:</w:t>
       </w:r>
@@ -16900,23 +16874,7 @@
                 <w:szCs w:val="28"/>
                 <w:lang w:val="en-US" w:eastAsia="en-US"/>
               </w:rPr>
-              <w:t>(</w:t>
-            </w:r>
-            <w:r>
-              <w:rPr>
-                <w:sz w:val="28"/>
-                <w:szCs w:val="28"/>
-                <w:lang w:val="en-US" w:eastAsia="en-US"/>
-              </w:rPr>
-              <w:t>6</w:t>
-            </w:r>
-            <w:r>
-              <w:rPr>
-                <w:sz w:val="28"/>
-                <w:szCs w:val="28"/>
-                <w:lang w:val="en-US" w:eastAsia="en-US"/>
-              </w:rPr>
-              <w:t>)</w:t>
+              <w:t>(6)</w:t>
             </w:r>
           </w:p>
         </w:tc>
@@ -16955,15 +16913,7 @@
           <w:szCs w:val="28"/>
           <w:lang w:eastAsia="en-US"/>
         </w:rPr>
-        <w:t>.</w:t>
-      </w:r>
-      <w:r>
-        <w:rPr>
-          <w:sz w:val="28"/>
-          <w:szCs w:val="28"/>
-          <w:lang w:eastAsia="en-US"/>
-        </w:rPr>
-        <w:t xml:space="preserve"> Возможные варианты для </w:t>
+        <w:t xml:space="preserve">. Возможные варианты для </w:t>
       </w:r>
       <m:oMath>
         <m:r>
@@ -17494,25 +17444,7 @@
             <w:szCs w:val="28"/>
             <w:lang w:val="en-US"/>
           </w:rPr>
-          <m:t>F(</m:t>
-        </m:r>
-        <m:r>
-          <w:rPr>
-            <w:rFonts w:ascii="Cambria Math" w:eastAsiaTheme="minorEastAsia" w:hAnsi="Cambria Math" w:cs="Times New Roman"/>
-            <w:sz w:val="28"/>
-            <w:szCs w:val="28"/>
-            <w:lang w:val="en-US"/>
-          </w:rPr>
-          <m:t>i,w</m:t>
-        </m:r>
-        <m:r>
-          <w:rPr>
-            <w:rFonts w:ascii="Cambria Math" w:eastAsiaTheme="minorEastAsia" w:hAnsi="Cambria Math" w:cs="Times New Roman"/>
-            <w:sz w:val="28"/>
-            <w:szCs w:val="28"/>
-            <w:lang w:val="en-US"/>
-          </w:rPr>
-          <m:t>)</m:t>
+          <m:t>F(i,w)</m:t>
         </m:r>
       </m:oMath>
       <w:r>
@@ -18997,7 +18929,6 @@
           <w:rFonts w:eastAsiaTheme="minorEastAsia"/>
           <w:sz w:val="28"/>
           <w:szCs w:val="28"/>
-          <w:lang w:val="en-US"/>
         </w:rPr>
       </w:pPr>
       <w:r>
@@ -19014,7 +18945,6 @@
           <w:rFonts w:eastAsiaTheme="minorEastAsia"/>
           <w:sz w:val="28"/>
           <w:szCs w:val="28"/>
-          <w:lang w:val="en-US"/>
         </w:rPr>
         <w:t>:</w:t>
       </w:r>
@@ -19077,6 +19007,7 @@
       <w:r>
         <w:rPr>
           <w:rFonts w:eastAsiaTheme="minorEastAsia"/>
+          <w:noProof/>
           <w:sz w:val="28"/>
           <w:szCs w:val="28"/>
         </w:rPr>
@@ -19209,25 +19140,7 @@
           <w:sz w:val="28"/>
           <w:szCs w:val="28"/>
         </w:rPr>
-        <w:t xml:space="preserve">Далее мы просто по формуле функции Беллмана рассчитываем оставшиеся элементы и </w:t>
-      </w:r>
-      <w:proofErr w:type="gramStart"/>
-      <w:r>
-        <w:rPr>
-          <w:rFonts w:eastAsiaTheme="minorEastAsia"/>
-          <w:sz w:val="28"/>
-          <w:szCs w:val="28"/>
-        </w:rPr>
-        <w:t>в конечном итоге</w:t>
-      </w:r>
-      <w:proofErr w:type="gramEnd"/>
-      <w:r>
-        <w:rPr>
-          <w:rFonts w:eastAsiaTheme="minorEastAsia"/>
-          <w:sz w:val="28"/>
-          <w:szCs w:val="28"/>
-        </w:rPr>
-        <w:t xml:space="preserve"> получается, что стоимость рюкзака </w:t>
+        <w:t xml:space="preserve">Далее мы просто по формуле функции Беллмана рассчитываем оставшиеся элементы и в конечном итоге получается, что стоимость рюкзака </w:t>
       </w:r>
       <m:oMath>
         <m:r>
@@ -19294,7 +19207,6 @@
           <w:rFonts w:eastAsiaTheme="minorEastAsia"/>
           <w:sz w:val="28"/>
           <w:szCs w:val="28"/>
-          <w:lang w:val="en-US"/>
         </w:rPr>
         <w:t xml:space="preserve">2 </w:t>
       </w:r>
@@ -19304,23 +19216,7 @@
           <w:sz w:val="28"/>
           <w:szCs w:val="28"/>
         </w:rPr>
-        <w:t xml:space="preserve">этап. </w:t>
-      </w:r>
-      <w:r>
-        <w:rPr>
-          <w:rFonts w:eastAsiaTheme="minorEastAsia"/>
-          <w:sz w:val="28"/>
-          <w:szCs w:val="28"/>
-        </w:rPr>
-        <w:t>Безу</w:t>
-      </w:r>
-      <w:r>
-        <w:rPr>
-          <w:rFonts w:eastAsiaTheme="minorEastAsia"/>
-          <w:sz w:val="28"/>
-          <w:szCs w:val="28"/>
-        </w:rPr>
-        <w:t>словная оптимизация.</w:t>
+        <w:t>этап. Безусловная оптимизация.</w:t>
       </w:r>
     </w:p>
     <w:p>
@@ -19444,15 +19340,7 @@
             <w:sz w:val="28"/>
             <w:szCs w:val="28"/>
           </w:rPr>
-          <m:t xml:space="preserve"> и </m:t>
-        </m:r>
-        <m:r>
-          <w:rPr>
-            <w:rFonts w:ascii="Cambria Math" w:eastAsiaTheme="minorEastAsia" w:hAnsi="Cambria Math"/>
-            <w:sz w:val="28"/>
-            <w:szCs w:val="28"/>
-          </w:rPr>
-          <m:t>F</m:t>
+          <m:t xml:space="preserve"> и F</m:t>
         </m:r>
         <m:d>
           <m:dPr>
@@ -19472,15 +19360,7 @@
                 <w:sz w:val="28"/>
                 <w:szCs w:val="28"/>
               </w:rPr>
-              <m:t>4</m:t>
-            </m:r>
-            <m:r>
-              <w:rPr>
-                <w:rFonts w:ascii="Cambria Math" w:eastAsiaTheme="minorEastAsia" w:hAnsi="Cambria Math"/>
-                <w:sz w:val="28"/>
-                <w:szCs w:val="28"/>
-              </w:rPr>
-              <m:t>,13</m:t>
+              <m:t>4,13</m:t>
             </m:r>
           </m:e>
         </m:d>
@@ -19608,23 +19488,7 @@
             <w:sz w:val="28"/>
             <w:szCs w:val="28"/>
           </w:rPr>
-          <m:t>F(</m:t>
-        </m:r>
-        <m:r>
-          <w:rPr>
-            <w:rFonts w:ascii="Cambria Math" w:eastAsiaTheme="minorEastAsia" w:hAnsi="Cambria Math"/>
-            <w:sz w:val="28"/>
-            <w:szCs w:val="28"/>
-          </w:rPr>
-          <m:t>3</m:t>
-        </m:r>
-        <m:r>
-          <w:rPr>
-            <w:rFonts w:ascii="Cambria Math" w:eastAsiaTheme="minorEastAsia" w:hAnsi="Cambria Math"/>
-            <w:sz w:val="28"/>
-            <w:szCs w:val="28"/>
-          </w:rPr>
-          <m:t>,13)</m:t>
+          <m:t>F(3,13)</m:t>
         </m:r>
       </m:oMath>
       <w:r>
@@ -19765,6 +19629,7 @@
       <w:r>
         <w:rPr>
           <w:rFonts w:eastAsiaTheme="minorEastAsia"/>
+          <w:noProof/>
           <w:sz w:val="28"/>
           <w:szCs w:val="28"/>
         </w:rPr>
@@ -19901,7 +19766,6 @@
           <w:rFonts w:eastAsiaTheme="minorEastAsia"/>
           <w:sz w:val="28"/>
           <w:szCs w:val="28"/>
-          <w:lang w:val="en-US"/>
         </w:rPr>
       </w:pPr>
       <w:r>
@@ -20063,7 +19927,6 @@
           <w:rFonts w:eastAsiaTheme="minorEastAsia"/>
           <w:sz w:val="28"/>
           <w:szCs w:val="28"/>
-          <w:lang w:val="en-US"/>
         </w:rPr>
         <w:t>.</w:t>
       </w:r>
@@ -20084,7 +19947,6 @@
           <w:rFonts w:eastAsiaTheme="minorEastAsia"/>
           <w:sz w:val="28"/>
           <w:szCs w:val="28"/>
-          <w:lang w:val="en-US"/>
         </w:rPr>
         <w:tab/>
       </w:r>
@@ -20314,23 +20176,7 @@
           <w:szCs w:val="28"/>
           <w:lang w:eastAsia="en-US"/>
         </w:rPr>
-        <w:t xml:space="preserve">Формула </w:t>
-      </w:r>
-      <w:r>
-        <w:rPr>
-          <w:sz w:val="28"/>
-          <w:szCs w:val="28"/>
-          <w:lang w:eastAsia="en-US"/>
-        </w:rPr>
-        <w:t>6</w:t>
-      </w:r>
-      <w:r>
-        <w:rPr>
-          <w:sz w:val="28"/>
-          <w:szCs w:val="28"/>
-          <w:lang w:eastAsia="en-US"/>
-        </w:rPr>
-        <w:t xml:space="preserve">. Целевая функция задачи о </w:t>
+        <w:t xml:space="preserve">Формула 6. Целевая функция задачи о </w:t>
       </w:r>
       <w:r>
         <w:rPr>
@@ -20561,25 +20407,7 @@
                     <w:szCs w:val="28"/>
                     <w:lang w:val="en-US" w:eastAsia="en-US"/>
                   </w:rPr>
-                  <m:t>∈</m:t>
-                </m:r>
-                <m:r>
-                  <w:rPr>
-                    <w:rFonts w:ascii="Cambria Math" w:hAnsi="Cambria Math"/>
-                    <w:sz w:val="28"/>
-                    <w:szCs w:val="28"/>
-                    <w:lang w:val="en-US" w:eastAsia="en-US"/>
-                  </w:rPr>
-                  <m:t>Z,</m:t>
-                </m:r>
-                <m:r>
-                  <w:rPr>
-                    <w:rFonts w:ascii="Cambria Math" w:hAnsi="Cambria Math"/>
-                    <w:sz w:val="28"/>
-                    <w:szCs w:val="28"/>
-                    <w:lang w:val="en-US" w:eastAsia="en-US"/>
-                  </w:rPr>
-                  <m:t xml:space="preserve">    ∀ i∈{1,…,N}</m:t>
+                  <m:t>∈Z,    ∀ i∈{1,…,N}</m:t>
                 </m:r>
               </m:oMath>
             </m:oMathPara>
@@ -20645,23 +20473,7 @@
           <w:szCs w:val="28"/>
           <w:lang w:eastAsia="en-US"/>
         </w:rPr>
-        <w:t xml:space="preserve">Формула </w:t>
-      </w:r>
-      <w:r>
-        <w:rPr>
-          <w:sz w:val="28"/>
-          <w:szCs w:val="28"/>
-          <w:lang w:eastAsia="en-US"/>
-        </w:rPr>
-        <w:t>7</w:t>
-      </w:r>
-      <w:r>
-        <w:rPr>
-          <w:sz w:val="28"/>
-          <w:szCs w:val="28"/>
-          <w:lang w:eastAsia="en-US"/>
-        </w:rPr>
-        <w:t xml:space="preserve">. Ограничения задачи о </w:t>
+        <w:t xml:space="preserve">Формула 7. Ограничения задачи о </w:t>
       </w:r>
       <w:r>
         <w:rPr>
@@ -20689,7 +20501,7 @@
         </w:numPr>
         <w:ind w:left="0" w:firstLine="709"/>
       </w:pPr>
-      <w:bookmarkStart w:id="21" w:name="_Toc104066484"/>
+      <w:bookmarkStart w:id="21" w:name="_Toc104114772"/>
       <w:r>
         <w:t xml:space="preserve">Задача о </w:t>
       </w:r>
@@ -20960,7 +20772,7 @@
         <w:rPr>
           <w:sz w:val="28"/>
           <w:szCs w:val="28"/>
-          <w:lang w:val="en-US" w:eastAsia="en-US"/>
+          <w:lang w:eastAsia="en-US"/>
         </w:rPr>
       </w:pPr>
       <w:r>
@@ -20975,7 +20787,7 @@
         <w:rPr>
           <w:sz w:val="28"/>
           <w:szCs w:val="28"/>
-          <w:lang w:val="en-US" w:eastAsia="en-US"/>
+          <w:lang w:eastAsia="en-US"/>
         </w:rPr>
         <w:t>.</w:t>
       </w:r>
@@ -22202,25 +22014,7 @@
           <w:szCs w:val="28"/>
           <w:lang w:eastAsia="en-US"/>
         </w:rPr>
-        <w:t>-</w:t>
-      </w:r>
-      <w:proofErr w:type="spellStart"/>
-      <w:r>
-        <w:rPr>
-          <w:sz w:val="28"/>
-          <w:szCs w:val="28"/>
-          <w:lang w:eastAsia="en-US"/>
-        </w:rPr>
-        <w:t>ое</w:t>
-      </w:r>
-      <w:proofErr w:type="spellEnd"/>
-      <w:r>
-        <w:rPr>
-          <w:sz w:val="28"/>
-          <w:szCs w:val="28"/>
-          <w:lang w:eastAsia="en-US"/>
-        </w:rPr>
-        <w:t xml:space="preserve"> предприятие при инвестировании в него средств </w:t>
+        <w:t xml:space="preserve">-ое предприятие при инвестировании в него средств </w:t>
       </w:r>
       <m:oMath>
         <m:sSub>
@@ -22709,39 +22503,7 @@
           <w:szCs w:val="28"/>
           <w:lang w:eastAsia="en-US"/>
         </w:rPr>
-        <w:t xml:space="preserve">Формула </w:t>
-      </w:r>
-      <w:r>
-        <w:rPr>
-          <w:sz w:val="28"/>
-          <w:szCs w:val="28"/>
-          <w:lang w:eastAsia="en-US"/>
-        </w:rPr>
-        <w:t>8</w:t>
-      </w:r>
-      <w:r>
-        <w:rPr>
-          <w:sz w:val="28"/>
-          <w:szCs w:val="28"/>
-          <w:lang w:eastAsia="en-US"/>
-        </w:rPr>
-        <w:t xml:space="preserve">. </w:t>
-      </w:r>
-      <w:r>
-        <w:rPr>
-          <w:sz w:val="28"/>
-          <w:szCs w:val="28"/>
-          <w:lang w:eastAsia="en-US"/>
-        </w:rPr>
-        <w:t>Общая прибыль в задаче о распределении инвестиций</w:t>
-      </w:r>
-      <w:r>
-        <w:rPr>
-          <w:sz w:val="28"/>
-          <w:szCs w:val="28"/>
-          <w:lang w:eastAsia="en-US"/>
-        </w:rPr>
-        <w:t>.</w:t>
+        <w:t>Формула 8. Общая прибыль в задаче о распределении инвестиций.</w:t>
       </w:r>
     </w:p>
     <w:p>
@@ -23569,23 +23331,7 @@
                 <w:szCs w:val="28"/>
                 <w:lang w:val="en-US" w:eastAsia="en-US"/>
               </w:rPr>
-              <w:t>(</w:t>
-            </w:r>
-            <w:r>
-              <w:rPr>
-                <w:sz w:val="28"/>
-                <w:szCs w:val="28"/>
-                <w:lang w:val="en-US" w:eastAsia="en-US"/>
-              </w:rPr>
-              <w:t>9</w:t>
-            </w:r>
-            <w:r>
-              <w:rPr>
-                <w:sz w:val="28"/>
-                <w:szCs w:val="28"/>
-                <w:lang w:val="en-US" w:eastAsia="en-US"/>
-              </w:rPr>
-              <w:t>)</w:t>
+              <w:t>(9)</w:t>
             </w:r>
           </w:p>
         </w:tc>
@@ -23617,7 +23363,7 @@
         <w:rPr>
           <w:sz w:val="28"/>
           <w:szCs w:val="28"/>
-          <w:lang w:val="en-US" w:eastAsia="en-US"/>
+          <w:lang w:eastAsia="en-US"/>
         </w:rPr>
         <w:t>9</w:t>
       </w:r>
@@ -23675,6 +23421,7 @@
       </w:pPr>
       <w:r>
         <w:rPr>
+          <w:noProof/>
           <w:sz w:val="28"/>
           <w:szCs w:val="28"/>
           <w:lang w:eastAsia="en-US"/>
@@ -23749,7 +23496,7 @@
         <w:rPr>
           <w:sz w:val="28"/>
           <w:szCs w:val="28"/>
-          <w:lang w:val="en-US" w:eastAsia="en-US"/>
+          <w:lang w:eastAsia="en-US"/>
         </w:rPr>
       </w:pPr>
       <w:r>
@@ -24286,7 +24033,7 @@
                     <w:rFonts w:ascii="Cambria Math" w:hAnsi="Cambria Math"/>
                     <w:sz w:val="28"/>
                     <w:szCs w:val="28"/>
-                    <w:lang w:val="en-US" w:eastAsia="en-US"/>
+                    <w:lang w:eastAsia="en-US"/>
                   </w:rPr>
                   <m:t>П</m:t>
                 </m:r>
@@ -24532,6 +24279,7 @@
       </w:pPr>
       <w:r>
         <w:rPr>
+          <w:noProof/>
           <w:sz w:val="28"/>
           <w:szCs w:val="28"/>
           <w:lang w:eastAsia="en-US"/>
@@ -25015,6 +24763,7 @@
       </w:pPr>
       <w:r>
         <w:rPr>
+          <w:noProof/>
           <w:sz w:val="28"/>
           <w:szCs w:val="28"/>
         </w:rPr>
@@ -25731,31 +25480,13 @@
             <w:sz w:val="28"/>
             <w:szCs w:val="28"/>
           </w:rPr>
-          <m:t>(</m:t>
-        </m:r>
-        <m:r>
-          <w:rPr>
-            <w:rFonts w:ascii="Cambria Math" w:hAnsi="Cambria Math"/>
-            <w:sz w:val="28"/>
-            <w:szCs w:val="28"/>
-            <w:lang w:val="en-US"/>
-          </w:rPr>
-          <m:t>0,1,4</m:t>
-        </m:r>
-        <m:r>
-          <w:rPr>
-            <w:rFonts w:ascii="Cambria Math" w:hAnsi="Cambria Math"/>
-            <w:sz w:val="28"/>
-            <w:szCs w:val="28"/>
-          </w:rPr>
-          <m:t>)</m:t>
+          <m:t>(0,1,4)</m:t>
         </m:r>
       </m:oMath>
       <w:r>
         <w:rPr>
           <w:sz w:val="28"/>
           <w:szCs w:val="28"/>
-          <w:lang w:val="en-US"/>
         </w:rPr>
         <w:t xml:space="preserve"> </w:t>
       </w:r>
@@ -25851,7 +25582,7 @@
           <w:numId w:val="18"/>
         </w:numPr>
       </w:pPr>
-      <w:bookmarkStart w:id="25" w:name="_Toc104066485"/>
+      <w:bookmarkStart w:id="25" w:name="_Toc104114773"/>
       <w:r>
         <w:lastRenderedPageBreak/>
         <w:t>РЕАЛИЗАЦИЯ АЛГОРИТМА РЕШЕНИЯ</w:t>
@@ -25866,6 +25597,21 @@
     </w:p>
     <w:p>
       <w:pPr>
+        <w:pStyle w:val="2"/>
+        <w:numPr>
+          <w:ilvl w:val="1"/>
+          <w:numId w:val="18"/>
+        </w:numPr>
+        <w:ind w:left="0" w:firstLine="709"/>
+      </w:pPr>
+      <w:bookmarkStart w:id="26" w:name="_Toc104114774"/>
+      <w:r>
+        <w:t>Задача о замене оборудования</w:t>
+      </w:r>
+      <w:bookmarkEnd w:id="26"/>
+    </w:p>
+    <w:p>
+      <w:pPr>
         <w:spacing w:line="360" w:lineRule="auto"/>
         <w:ind w:firstLine="709"/>
         <w:jc w:val="both"/>
@@ -25875,6 +25621,54 @@
           <w:lang w:eastAsia="en-US"/>
         </w:rPr>
       </w:pPr>
+      <w:r>
+        <w:rPr>
+          <w:sz w:val="28"/>
+          <w:szCs w:val="28"/>
+          <w:lang w:eastAsia="en-US"/>
+        </w:rPr>
+        <w:t xml:space="preserve">Перед разработкой программной реализации решения задачи о замене оборудования было приведено аналитическое решение в среде </w:t>
+      </w:r>
+      <w:r>
+        <w:rPr>
+          <w:sz w:val="28"/>
+          <w:szCs w:val="28"/>
+          <w:lang w:val="en-US" w:eastAsia="en-US"/>
+        </w:rPr>
+        <w:t>MS</w:t>
+      </w:r>
+      <w:r>
+        <w:rPr>
+          <w:sz w:val="28"/>
+          <w:szCs w:val="28"/>
+          <w:lang w:eastAsia="en-US"/>
+        </w:rPr>
+        <w:t xml:space="preserve"> </w:t>
+      </w:r>
+      <w:r>
+        <w:rPr>
+          <w:sz w:val="28"/>
+          <w:szCs w:val="28"/>
+          <w:lang w:val="en-US" w:eastAsia="en-US"/>
+        </w:rPr>
+        <w:t>Excel</w:t>
+      </w:r>
+      <w:r>
+        <w:rPr>
+          <w:sz w:val="28"/>
+          <w:szCs w:val="28"/>
+          <w:lang w:eastAsia="en-US"/>
+        </w:rPr>
+        <w:t xml:space="preserve"> </w:t>
+      </w:r>
+      <w:r>
+        <w:rPr>
+          <w:sz w:val="28"/>
+          <w:szCs w:val="28"/>
+          <w:lang w:eastAsia="en-US"/>
+        </w:rPr>
+        <w:t>и там был автоматизирован процесс нахождения матрицы Беллмана в соответствии с его функциональным уравнением.</w:t>
+      </w:r>
     </w:p>
     <w:p>
       <w:pPr>
@@ -25895,12 +25689,12 @@
       <w:pPr>
         <w:pStyle w:val="1"/>
       </w:pPr>
-      <w:bookmarkStart w:id="26" w:name="_Toc104066486"/>
+      <w:bookmarkStart w:id="27" w:name="_Toc104114775"/>
       <w:r>
         <w:lastRenderedPageBreak/>
         <w:t>ЗАКЛЮЧЕНИЕ</w:t>
       </w:r>
-      <w:bookmarkEnd w:id="26"/>
+      <w:bookmarkEnd w:id="27"/>
     </w:p>
     <w:p>
       <w:pPr>
@@ -25919,7 +25713,23 @@
           <w:szCs w:val="28"/>
           <w:lang w:eastAsia="en-US"/>
         </w:rPr>
-        <w:t>Тема курсовой работы посвящена актуальной проблеме реализации алгоритма решения производственных оптимизационных задач на основе метода динамического программирования.</w:t>
+        <w:t>Тема курсовой работы посвящена актуальной проблеме реализации алгоритм</w:t>
+      </w:r>
+      <w:r>
+        <w:rPr>
+          <w:sz w:val="28"/>
+          <w:szCs w:val="28"/>
+          <w:lang w:eastAsia="en-US"/>
+        </w:rPr>
+        <w:t>ов</w:t>
+      </w:r>
+      <w:r>
+        <w:rPr>
+          <w:sz w:val="28"/>
+          <w:szCs w:val="28"/>
+          <w:lang w:eastAsia="en-US"/>
+        </w:rPr>
+        <w:t xml:space="preserve"> решения производственных оптимизационных задач на основе метода динамического программирования.</w:t>
       </w:r>
     </w:p>
     <w:p>
@@ -26110,16 +25920,20 @@
       <w:pPr>
         <w:pStyle w:val="1"/>
       </w:pPr>
-      <w:bookmarkStart w:id="27" w:name="_Toc104066487"/>
+      <w:bookmarkStart w:id="28" w:name="_Toc104114776"/>
       <w:r>
         <w:lastRenderedPageBreak/>
         <w:t>СПИСОК ЛИТЕРАТУРЫ</w:t>
       </w:r>
-      <w:bookmarkEnd w:id="27"/>
+      <w:bookmarkEnd w:id="28"/>
     </w:p>
     <w:p>
       <w:pPr>
         <w:pStyle w:val="a3"/>
+        <w:numPr>
+          <w:ilvl w:val="0"/>
+          <w:numId w:val="34"/>
+        </w:numPr>
         <w:spacing w:line="360" w:lineRule="auto"/>
         <w:ind w:left="0" w:firstLine="709"/>
         <w:jc w:val="both"/>
@@ -26129,32 +25943,1609 @@
           <w:szCs w:val="28"/>
         </w:rPr>
       </w:pPr>
+      <w:r>
+        <w:rPr>
+          <w:rFonts w:ascii="Times New Roman" w:hAnsi="Times New Roman" w:cs="Times New Roman"/>
+          <w:sz w:val="28"/>
+          <w:szCs w:val="28"/>
+        </w:rPr>
+        <w:t>Гладких Б.А. Методы оптимизации и исследования операций. Часть 1. Введение в исследование операций. Линейное программирование.</w:t>
+      </w:r>
+      <w:r>
+        <w:rPr>
+          <w:rFonts w:ascii="Times New Roman" w:hAnsi="Times New Roman" w:cs="Times New Roman"/>
+          <w:sz w:val="28"/>
+          <w:szCs w:val="28"/>
+        </w:rPr>
+        <w:t xml:space="preserve"> / </w:t>
+      </w:r>
+      <w:r>
+        <w:rPr>
+          <w:rFonts w:ascii="Times New Roman" w:hAnsi="Times New Roman" w:cs="Times New Roman"/>
+          <w:sz w:val="28"/>
+          <w:szCs w:val="28"/>
+        </w:rPr>
+        <w:t>Гладких Б.А</w:t>
+      </w:r>
+      <w:r>
+        <w:rPr>
+          <w:rFonts w:ascii="Times New Roman" w:hAnsi="Times New Roman" w:cs="Times New Roman"/>
+          <w:sz w:val="28"/>
+          <w:szCs w:val="28"/>
+        </w:rPr>
+        <w:t>;</w:t>
+      </w:r>
+      <w:r>
+        <w:rPr>
+          <w:rFonts w:ascii="Times New Roman" w:hAnsi="Times New Roman" w:cs="Times New Roman"/>
+          <w:sz w:val="28"/>
+          <w:szCs w:val="28"/>
+        </w:rPr>
+        <w:t xml:space="preserve"> Томск</w:t>
+      </w:r>
+      <w:r>
+        <w:rPr>
+          <w:rFonts w:ascii="Times New Roman" w:hAnsi="Times New Roman" w:cs="Times New Roman"/>
+          <w:sz w:val="28"/>
+          <w:szCs w:val="28"/>
+        </w:rPr>
+        <w:t xml:space="preserve">: </w:t>
+      </w:r>
+      <w:r>
+        <w:rPr>
+          <w:rFonts w:ascii="Times New Roman" w:hAnsi="Times New Roman" w:cs="Times New Roman"/>
+          <w:sz w:val="28"/>
+          <w:szCs w:val="28"/>
+        </w:rPr>
+        <w:t>НТЛ, 2009. – 200 с.</w:t>
+      </w:r>
     </w:p>
     <w:p>
       <w:pPr>
+        <w:pStyle w:val="a3"/>
+        <w:numPr>
+          <w:ilvl w:val="0"/>
+          <w:numId w:val="34"/>
+        </w:numPr>
         <w:spacing w:line="360" w:lineRule="auto"/>
-        <w:ind w:firstLine="708"/>
-        <w:jc w:val="center"/>
-        <w:rPr>
-          <w:sz w:val="28"/>
-          <w:szCs w:val="28"/>
-          <w:lang w:eastAsia="en-US"/>
-        </w:rPr>
-      </w:pPr>
+        <w:ind w:left="0" w:firstLine="709"/>
+        <w:jc w:val="both"/>
+        <w:rPr>
+          <w:rFonts w:ascii="Times New Roman" w:hAnsi="Times New Roman" w:cs="Times New Roman"/>
+          <w:sz w:val="28"/>
+          <w:szCs w:val="28"/>
+        </w:rPr>
+      </w:pPr>
+      <w:r>
+        <w:rPr>
+          <w:rFonts w:ascii="Times New Roman" w:hAnsi="Times New Roman" w:cs="Times New Roman"/>
+          <w:sz w:val="28"/>
+          <w:szCs w:val="28"/>
+        </w:rPr>
+        <w:t>Окулов С.М. Динамическое программирование</w:t>
+      </w:r>
+      <w:r>
+        <w:rPr>
+          <w:rFonts w:ascii="Times New Roman" w:hAnsi="Times New Roman" w:cs="Times New Roman"/>
+          <w:sz w:val="28"/>
+          <w:szCs w:val="28"/>
+        </w:rPr>
+        <w:t xml:space="preserve"> </w:t>
+      </w:r>
+      <w:r>
+        <w:rPr>
+          <w:rFonts w:ascii="Times New Roman" w:hAnsi="Times New Roman" w:cs="Times New Roman"/>
+          <w:sz w:val="28"/>
+          <w:szCs w:val="28"/>
+        </w:rPr>
+        <w:t xml:space="preserve">/ </w:t>
+      </w:r>
+      <w:r>
+        <w:rPr>
+          <w:rFonts w:ascii="Times New Roman" w:hAnsi="Times New Roman" w:cs="Times New Roman"/>
+          <w:sz w:val="28"/>
+          <w:szCs w:val="28"/>
+        </w:rPr>
+        <w:t>Окулов С.М.</w:t>
+      </w:r>
+      <w:r>
+        <w:rPr>
+          <w:rFonts w:ascii="Times New Roman" w:hAnsi="Times New Roman" w:cs="Times New Roman"/>
+          <w:sz w:val="28"/>
+          <w:szCs w:val="28"/>
+        </w:rPr>
+        <w:t xml:space="preserve">, </w:t>
+      </w:r>
+      <w:r>
+        <w:rPr>
+          <w:rFonts w:ascii="Times New Roman" w:hAnsi="Times New Roman" w:cs="Times New Roman"/>
+          <w:sz w:val="28"/>
+          <w:szCs w:val="28"/>
+        </w:rPr>
+        <w:t>Пестов О.А.</w:t>
+      </w:r>
+      <w:r>
+        <w:rPr>
+          <w:rFonts w:ascii="Times New Roman" w:hAnsi="Times New Roman" w:cs="Times New Roman"/>
+          <w:sz w:val="28"/>
+          <w:szCs w:val="28"/>
+        </w:rPr>
+        <w:t xml:space="preserve">; </w:t>
+      </w:r>
+      <w:proofErr w:type="spellStart"/>
+      <w:r>
+        <w:rPr>
+          <w:rFonts w:ascii="Times New Roman" w:hAnsi="Times New Roman" w:cs="Times New Roman"/>
+          <w:sz w:val="28"/>
+          <w:szCs w:val="28"/>
+        </w:rPr>
+        <w:t>М.</w:t>
+      </w:r>
+      <w:r>
+        <w:rPr>
+          <w:rFonts w:ascii="Times New Roman" w:hAnsi="Times New Roman" w:cs="Times New Roman"/>
+          <w:sz w:val="28"/>
+          <w:szCs w:val="28"/>
+        </w:rPr>
+        <w:t>:</w:t>
+      </w:r>
+      <w:r>
+        <w:rPr>
+          <w:rFonts w:ascii="Times New Roman" w:hAnsi="Times New Roman" w:cs="Times New Roman"/>
+          <w:sz w:val="28"/>
+          <w:szCs w:val="28"/>
+        </w:rPr>
+        <w:t>Бином</w:t>
+      </w:r>
+      <w:proofErr w:type="spellEnd"/>
+      <w:r>
+        <w:rPr>
+          <w:rFonts w:ascii="Times New Roman" w:hAnsi="Times New Roman" w:cs="Times New Roman"/>
+          <w:sz w:val="28"/>
+          <w:szCs w:val="28"/>
+        </w:rPr>
+        <w:t>. Лаборатория знаний, 2017. – 296 с.</w:t>
+      </w:r>
     </w:p>
     <w:p>
       <w:pPr>
+        <w:pStyle w:val="a3"/>
+        <w:numPr>
+          <w:ilvl w:val="0"/>
+          <w:numId w:val="34"/>
+        </w:numPr>
         <w:spacing w:line="360" w:lineRule="auto"/>
+        <w:ind w:left="0" w:firstLine="709"/>
         <w:jc w:val="both"/>
         <w:rPr>
-          <w:sz w:val="28"/>
-          <w:szCs w:val="28"/>
-          <w:lang w:eastAsia="en-US"/>
-        </w:rPr>
-      </w:pPr>
+          <w:rFonts w:ascii="Times New Roman" w:hAnsi="Times New Roman" w:cs="Times New Roman"/>
+          <w:sz w:val="28"/>
+          <w:szCs w:val="28"/>
+        </w:rPr>
+      </w:pPr>
+      <w:proofErr w:type="spellStart"/>
+      <w:r>
+        <w:rPr>
+          <w:rFonts w:ascii="Times New Roman" w:hAnsi="Times New Roman" w:cs="Times New Roman"/>
+          <w:sz w:val="28"/>
+          <w:szCs w:val="28"/>
+        </w:rPr>
+        <w:t>Лежн</w:t>
+      </w:r>
+      <w:r>
+        <w:rPr>
+          <w:rFonts w:ascii="Times New Roman" w:hAnsi="Times New Roman" w:cs="Times New Roman"/>
+          <w:sz w:val="28"/>
+          <w:szCs w:val="28"/>
+        </w:rPr>
+        <w:t>ё</w:t>
+      </w:r>
+      <w:r>
+        <w:rPr>
+          <w:rFonts w:ascii="Times New Roman" w:hAnsi="Times New Roman" w:cs="Times New Roman"/>
+          <w:sz w:val="28"/>
+          <w:szCs w:val="28"/>
+        </w:rPr>
+        <w:t>в</w:t>
+      </w:r>
+      <w:proofErr w:type="spellEnd"/>
+      <w:r>
+        <w:rPr>
+          <w:rFonts w:ascii="Times New Roman" w:hAnsi="Times New Roman" w:cs="Times New Roman"/>
+          <w:sz w:val="28"/>
+          <w:szCs w:val="28"/>
+        </w:rPr>
+        <w:t>, А.В. Динамическое программирование в экономических задачах</w:t>
+      </w:r>
+      <w:r>
+        <w:rPr>
+          <w:rFonts w:ascii="Times New Roman" w:hAnsi="Times New Roman" w:cs="Times New Roman"/>
+          <w:sz w:val="28"/>
+          <w:szCs w:val="28"/>
+        </w:rPr>
+        <w:t xml:space="preserve">: </w:t>
+      </w:r>
+      <w:r>
+        <w:rPr>
+          <w:rFonts w:ascii="Times New Roman" w:hAnsi="Times New Roman" w:cs="Times New Roman"/>
+          <w:sz w:val="28"/>
+          <w:szCs w:val="28"/>
+        </w:rPr>
+        <w:t xml:space="preserve">учеб. пособие </w:t>
+      </w:r>
+      <w:r>
+        <w:rPr>
+          <w:rFonts w:ascii="Times New Roman" w:hAnsi="Times New Roman" w:cs="Times New Roman"/>
+          <w:sz w:val="28"/>
+          <w:szCs w:val="28"/>
+        </w:rPr>
+        <w:t xml:space="preserve">/ </w:t>
+      </w:r>
+      <w:proofErr w:type="spellStart"/>
+      <w:r>
+        <w:rPr>
+          <w:rFonts w:ascii="Times New Roman" w:hAnsi="Times New Roman" w:cs="Times New Roman"/>
+          <w:sz w:val="28"/>
+          <w:szCs w:val="28"/>
+        </w:rPr>
+        <w:t>Лежн</w:t>
+      </w:r>
+      <w:r>
+        <w:rPr>
+          <w:rFonts w:ascii="Times New Roman" w:hAnsi="Times New Roman" w:cs="Times New Roman"/>
+          <w:sz w:val="28"/>
+          <w:szCs w:val="28"/>
+        </w:rPr>
+        <w:t>ё</w:t>
+      </w:r>
+      <w:r>
+        <w:rPr>
+          <w:rFonts w:ascii="Times New Roman" w:hAnsi="Times New Roman" w:cs="Times New Roman"/>
+          <w:sz w:val="28"/>
+          <w:szCs w:val="28"/>
+        </w:rPr>
+        <w:t>в</w:t>
+      </w:r>
+      <w:proofErr w:type="spellEnd"/>
+      <w:r>
+        <w:rPr>
+          <w:rFonts w:ascii="Times New Roman" w:hAnsi="Times New Roman" w:cs="Times New Roman"/>
+          <w:sz w:val="28"/>
+          <w:szCs w:val="28"/>
+        </w:rPr>
+        <w:t>, А.В. – Москва</w:t>
+      </w:r>
+      <w:r>
+        <w:rPr>
+          <w:rFonts w:ascii="Times New Roman" w:hAnsi="Times New Roman" w:cs="Times New Roman"/>
+          <w:sz w:val="28"/>
+          <w:szCs w:val="28"/>
+        </w:rPr>
+        <w:t xml:space="preserve">: </w:t>
+      </w:r>
+      <w:r>
+        <w:rPr>
+          <w:rFonts w:ascii="Times New Roman" w:hAnsi="Times New Roman" w:cs="Times New Roman"/>
+          <w:sz w:val="28"/>
+          <w:szCs w:val="28"/>
+        </w:rPr>
+        <w:t>Бином, 2010. – 176</w:t>
+      </w:r>
+      <w:r>
+        <w:rPr>
+          <w:rFonts w:ascii="Times New Roman" w:hAnsi="Times New Roman" w:cs="Times New Roman"/>
+          <w:sz w:val="28"/>
+          <w:szCs w:val="28"/>
+        </w:rPr>
+        <w:t xml:space="preserve"> </w:t>
+      </w:r>
+      <w:r>
+        <w:rPr>
+          <w:rFonts w:ascii="Times New Roman" w:hAnsi="Times New Roman" w:cs="Times New Roman"/>
+          <w:sz w:val="28"/>
+          <w:szCs w:val="28"/>
+        </w:rPr>
+        <w:t>с.</w:t>
+      </w:r>
+    </w:p>
+    <w:p>
+      <w:pPr>
+        <w:pStyle w:val="a3"/>
+        <w:numPr>
+          <w:ilvl w:val="0"/>
+          <w:numId w:val="34"/>
+        </w:numPr>
+        <w:spacing w:line="360" w:lineRule="auto"/>
+        <w:ind w:left="0" w:firstLine="709"/>
+        <w:jc w:val="both"/>
+        <w:rPr>
+          <w:rFonts w:ascii="Times New Roman" w:hAnsi="Times New Roman" w:cs="Times New Roman"/>
+          <w:sz w:val="28"/>
+          <w:szCs w:val="28"/>
+        </w:rPr>
+      </w:pPr>
+      <w:r>
+        <w:rPr>
+          <w:rFonts w:ascii="Times New Roman" w:hAnsi="Times New Roman" w:cs="Times New Roman"/>
+          <w:sz w:val="28"/>
+          <w:szCs w:val="28"/>
+        </w:rPr>
+        <w:t>Ширяв В.И. Исследование операций и численные методы оптимизации</w:t>
+      </w:r>
+      <w:r>
+        <w:rPr>
+          <w:rFonts w:ascii="Times New Roman" w:hAnsi="Times New Roman" w:cs="Times New Roman"/>
+          <w:sz w:val="28"/>
+          <w:szCs w:val="28"/>
+        </w:rPr>
+        <w:t xml:space="preserve">: </w:t>
+      </w:r>
+      <w:r>
+        <w:rPr>
+          <w:rFonts w:ascii="Times New Roman" w:hAnsi="Times New Roman" w:cs="Times New Roman"/>
+          <w:sz w:val="28"/>
+          <w:szCs w:val="28"/>
+        </w:rPr>
+        <w:t>учебное пособие</w:t>
+      </w:r>
+      <w:r>
+        <w:rPr>
+          <w:rFonts w:ascii="Times New Roman" w:hAnsi="Times New Roman" w:cs="Times New Roman"/>
+          <w:sz w:val="28"/>
+          <w:szCs w:val="28"/>
+        </w:rPr>
+        <w:t xml:space="preserve"> / </w:t>
+      </w:r>
+      <w:r>
+        <w:rPr>
+          <w:rFonts w:ascii="Times New Roman" w:hAnsi="Times New Roman" w:cs="Times New Roman"/>
+          <w:sz w:val="28"/>
+          <w:szCs w:val="28"/>
+        </w:rPr>
+        <w:t>В.И. Ширяв. Москва</w:t>
+      </w:r>
+      <w:r>
+        <w:rPr>
+          <w:rFonts w:ascii="Times New Roman" w:hAnsi="Times New Roman" w:cs="Times New Roman"/>
+          <w:sz w:val="28"/>
+          <w:szCs w:val="28"/>
+          <w:lang w:val="en-US"/>
+        </w:rPr>
+        <w:t xml:space="preserve">: </w:t>
+      </w:r>
+      <w:proofErr w:type="spellStart"/>
+      <w:r>
+        <w:rPr>
+          <w:rFonts w:ascii="Times New Roman" w:hAnsi="Times New Roman" w:cs="Times New Roman"/>
+          <w:sz w:val="28"/>
+          <w:szCs w:val="28"/>
+        </w:rPr>
+        <w:t>Ленанд</w:t>
+      </w:r>
+      <w:proofErr w:type="spellEnd"/>
+      <w:r>
+        <w:rPr>
+          <w:rFonts w:ascii="Times New Roman" w:hAnsi="Times New Roman" w:cs="Times New Roman"/>
+          <w:sz w:val="28"/>
+          <w:szCs w:val="28"/>
+        </w:rPr>
+        <w:t>, 2017. – 224</w:t>
+      </w:r>
+      <w:r>
+        <w:rPr>
+          <w:rFonts w:ascii="Times New Roman" w:hAnsi="Times New Roman" w:cs="Times New Roman"/>
+          <w:sz w:val="28"/>
+          <w:szCs w:val="28"/>
+        </w:rPr>
+        <w:t xml:space="preserve"> </w:t>
+      </w:r>
+      <w:r>
+        <w:rPr>
+          <w:rFonts w:ascii="Times New Roman" w:hAnsi="Times New Roman" w:cs="Times New Roman"/>
+          <w:sz w:val="28"/>
+          <w:szCs w:val="28"/>
+        </w:rPr>
+        <w:t>с.</w:t>
+      </w:r>
+    </w:p>
+    <w:p>
+      <w:pPr>
+        <w:pStyle w:val="a3"/>
+        <w:numPr>
+          <w:ilvl w:val="0"/>
+          <w:numId w:val="34"/>
+        </w:numPr>
+        <w:spacing w:line="360" w:lineRule="auto"/>
+        <w:ind w:left="0" w:firstLine="709"/>
+        <w:jc w:val="both"/>
+        <w:rPr>
+          <w:rFonts w:ascii="Times New Roman" w:hAnsi="Times New Roman" w:cs="Times New Roman"/>
+          <w:sz w:val="28"/>
+          <w:szCs w:val="28"/>
+        </w:rPr>
+      </w:pPr>
+      <w:r>
+        <w:rPr>
+          <w:rFonts w:ascii="Times New Roman" w:hAnsi="Times New Roman" w:cs="Times New Roman"/>
+          <w:sz w:val="28"/>
+          <w:szCs w:val="28"/>
+        </w:rPr>
+        <w:t>Некрасова М. Г. Методы оптимизации и теория управления</w:t>
+      </w:r>
+      <w:r>
+        <w:rPr>
+          <w:rFonts w:ascii="Times New Roman" w:hAnsi="Times New Roman" w:cs="Times New Roman"/>
+          <w:sz w:val="28"/>
+          <w:szCs w:val="28"/>
+        </w:rPr>
+        <w:t xml:space="preserve">: </w:t>
+      </w:r>
+      <w:r>
+        <w:rPr>
+          <w:rFonts w:ascii="Times New Roman" w:hAnsi="Times New Roman" w:cs="Times New Roman"/>
+          <w:sz w:val="28"/>
+          <w:szCs w:val="28"/>
+        </w:rPr>
+        <w:t>учебное пособие</w:t>
+      </w:r>
+      <w:r>
+        <w:rPr>
+          <w:rFonts w:ascii="Times New Roman" w:hAnsi="Times New Roman" w:cs="Times New Roman"/>
+          <w:sz w:val="28"/>
+          <w:szCs w:val="28"/>
+        </w:rPr>
+        <w:t xml:space="preserve"> / </w:t>
+      </w:r>
+      <w:r>
+        <w:rPr>
+          <w:rFonts w:ascii="Times New Roman" w:hAnsi="Times New Roman" w:cs="Times New Roman"/>
+          <w:sz w:val="28"/>
+          <w:szCs w:val="28"/>
+        </w:rPr>
+        <w:t>М. Г. Некрасова. Комсомольск-на-Амуре</w:t>
+      </w:r>
+      <w:r>
+        <w:rPr>
+          <w:rFonts w:ascii="Times New Roman" w:hAnsi="Times New Roman" w:cs="Times New Roman"/>
+          <w:sz w:val="28"/>
+          <w:szCs w:val="28"/>
+          <w:lang w:val="en-US"/>
+        </w:rPr>
+        <w:t xml:space="preserve">: </w:t>
+      </w:r>
+      <w:r>
+        <w:rPr>
+          <w:rFonts w:ascii="Times New Roman" w:hAnsi="Times New Roman" w:cs="Times New Roman"/>
+          <w:sz w:val="28"/>
+          <w:szCs w:val="28"/>
+        </w:rPr>
+        <w:t>КНАГТУ, 2007 – 132</w:t>
+      </w:r>
+      <w:r>
+        <w:rPr>
+          <w:rFonts w:ascii="Times New Roman" w:hAnsi="Times New Roman" w:cs="Times New Roman"/>
+          <w:sz w:val="28"/>
+          <w:szCs w:val="28"/>
+        </w:rPr>
+        <w:t xml:space="preserve"> </w:t>
+      </w:r>
+      <w:r>
+        <w:rPr>
+          <w:rFonts w:ascii="Times New Roman" w:hAnsi="Times New Roman" w:cs="Times New Roman"/>
+          <w:sz w:val="28"/>
+          <w:szCs w:val="28"/>
+        </w:rPr>
+        <w:t>с.</w:t>
+      </w:r>
+    </w:p>
+    <w:p>
+      <w:pPr>
+        <w:pStyle w:val="a3"/>
+        <w:numPr>
+          <w:ilvl w:val="0"/>
+          <w:numId w:val="34"/>
+        </w:numPr>
+        <w:spacing w:line="360" w:lineRule="auto"/>
+        <w:ind w:left="0" w:firstLine="709"/>
+        <w:jc w:val="both"/>
+        <w:rPr>
+          <w:rFonts w:ascii="Times New Roman" w:hAnsi="Times New Roman" w:cs="Times New Roman"/>
+          <w:sz w:val="28"/>
+          <w:szCs w:val="28"/>
+        </w:rPr>
+      </w:pPr>
+      <w:r>
+        <w:rPr>
+          <w:rFonts w:ascii="Times New Roman" w:hAnsi="Times New Roman" w:cs="Times New Roman"/>
+          <w:sz w:val="28"/>
+          <w:szCs w:val="28"/>
+        </w:rPr>
+        <w:t>Беллман Р. Динамическое программирование</w:t>
+      </w:r>
+      <w:r>
+        <w:rPr>
+          <w:rFonts w:ascii="Times New Roman" w:hAnsi="Times New Roman" w:cs="Times New Roman"/>
+          <w:sz w:val="28"/>
+          <w:szCs w:val="28"/>
+        </w:rPr>
+        <w:t xml:space="preserve"> </w:t>
+      </w:r>
+      <w:r>
+        <w:rPr>
+          <w:rFonts w:ascii="Times New Roman" w:hAnsi="Times New Roman" w:cs="Times New Roman"/>
+          <w:sz w:val="28"/>
+          <w:szCs w:val="28"/>
+        </w:rPr>
+        <w:t>–</w:t>
+      </w:r>
+      <w:r>
+        <w:rPr>
+          <w:rFonts w:ascii="Times New Roman" w:hAnsi="Times New Roman" w:cs="Times New Roman"/>
+          <w:sz w:val="28"/>
+          <w:szCs w:val="28"/>
+        </w:rPr>
+        <w:t xml:space="preserve"> </w:t>
+      </w:r>
+      <w:r>
+        <w:rPr>
+          <w:rFonts w:ascii="Times New Roman" w:hAnsi="Times New Roman" w:cs="Times New Roman"/>
+          <w:sz w:val="28"/>
+          <w:szCs w:val="28"/>
+        </w:rPr>
+        <w:t>М.</w:t>
+      </w:r>
+      <w:r>
+        <w:rPr>
+          <w:rFonts w:ascii="Times New Roman" w:hAnsi="Times New Roman" w:cs="Times New Roman"/>
+          <w:sz w:val="28"/>
+          <w:szCs w:val="28"/>
+        </w:rPr>
+        <w:t xml:space="preserve">: </w:t>
+      </w:r>
+      <w:r>
+        <w:rPr>
+          <w:rFonts w:ascii="Times New Roman" w:hAnsi="Times New Roman" w:cs="Times New Roman"/>
+          <w:sz w:val="28"/>
+          <w:szCs w:val="28"/>
+        </w:rPr>
+        <w:t>Репринт оригинально издания иностранной литературы, 1960 год, 2012.</w:t>
+      </w:r>
+    </w:p>
+    <w:p>
+      <w:pPr>
+        <w:pStyle w:val="a3"/>
+        <w:numPr>
+          <w:ilvl w:val="0"/>
+          <w:numId w:val="34"/>
+        </w:numPr>
+        <w:spacing w:line="360" w:lineRule="auto"/>
+        <w:ind w:left="0" w:firstLine="709"/>
+        <w:jc w:val="both"/>
+        <w:rPr>
+          <w:rFonts w:ascii="Times New Roman" w:hAnsi="Times New Roman" w:cs="Times New Roman"/>
+          <w:sz w:val="28"/>
+          <w:szCs w:val="28"/>
+        </w:rPr>
+      </w:pPr>
+      <w:r>
+        <w:rPr>
+          <w:rFonts w:ascii="Times New Roman" w:hAnsi="Times New Roman" w:cs="Times New Roman"/>
+          <w:sz w:val="28"/>
+          <w:szCs w:val="28"/>
+        </w:rPr>
+        <w:t>Колодная Е.М.</w:t>
+      </w:r>
+      <w:r>
+        <w:rPr>
+          <w:rFonts w:ascii="Times New Roman" w:hAnsi="Times New Roman" w:cs="Times New Roman"/>
+          <w:sz w:val="28"/>
+          <w:szCs w:val="28"/>
+        </w:rPr>
+        <w:t xml:space="preserve"> </w:t>
+      </w:r>
+      <w:r>
+        <w:rPr>
+          <w:rFonts w:ascii="Times New Roman" w:hAnsi="Times New Roman" w:cs="Times New Roman"/>
+          <w:sz w:val="28"/>
+          <w:szCs w:val="28"/>
+        </w:rPr>
+        <w:t xml:space="preserve">Математическое программирование </w:t>
+      </w:r>
+      <w:r>
+        <w:rPr>
+          <w:rFonts w:ascii="Times New Roman" w:hAnsi="Times New Roman" w:cs="Times New Roman"/>
+          <w:sz w:val="28"/>
+          <w:szCs w:val="28"/>
+        </w:rPr>
+        <w:t xml:space="preserve">/ </w:t>
+      </w:r>
+      <w:r>
+        <w:rPr>
+          <w:rFonts w:ascii="Times New Roman" w:hAnsi="Times New Roman" w:cs="Times New Roman"/>
+          <w:sz w:val="28"/>
+          <w:szCs w:val="28"/>
+        </w:rPr>
+        <w:t>Колодная Е.М.</w:t>
+      </w:r>
+      <w:r>
+        <w:rPr>
+          <w:rFonts w:ascii="Times New Roman" w:hAnsi="Times New Roman" w:cs="Times New Roman"/>
+          <w:sz w:val="28"/>
+          <w:szCs w:val="28"/>
+        </w:rPr>
+        <w:t xml:space="preserve"> </w:t>
+      </w:r>
+      <w:proofErr w:type="spellStart"/>
+      <w:r>
+        <w:rPr>
+          <w:rFonts w:ascii="Times New Roman" w:hAnsi="Times New Roman" w:cs="Times New Roman"/>
+          <w:sz w:val="28"/>
+          <w:szCs w:val="28"/>
+        </w:rPr>
+        <w:t>М</w:t>
+      </w:r>
+      <w:r>
+        <w:rPr>
+          <w:rFonts w:ascii="Times New Roman" w:hAnsi="Times New Roman" w:cs="Times New Roman"/>
+          <w:sz w:val="28"/>
+          <w:szCs w:val="28"/>
+        </w:rPr>
+        <w:t>.:</w:t>
+      </w:r>
+      <w:r>
+        <w:rPr>
+          <w:rFonts w:ascii="Times New Roman" w:hAnsi="Times New Roman" w:cs="Times New Roman"/>
+          <w:sz w:val="28"/>
+          <w:szCs w:val="28"/>
+        </w:rPr>
+        <w:t>Бином</w:t>
+      </w:r>
+      <w:proofErr w:type="spellEnd"/>
+      <w:r>
+        <w:rPr>
+          <w:rFonts w:ascii="Times New Roman" w:hAnsi="Times New Roman" w:cs="Times New Roman"/>
+          <w:sz w:val="28"/>
+          <w:szCs w:val="28"/>
+        </w:rPr>
+        <w:t>, 2015. – 200</w:t>
+      </w:r>
+      <w:r>
+        <w:rPr>
+          <w:rFonts w:ascii="Times New Roman" w:hAnsi="Times New Roman" w:cs="Times New Roman"/>
+          <w:sz w:val="28"/>
+          <w:szCs w:val="28"/>
+        </w:rPr>
+        <w:t xml:space="preserve"> </w:t>
+      </w:r>
+      <w:r>
+        <w:rPr>
+          <w:rFonts w:ascii="Times New Roman" w:hAnsi="Times New Roman" w:cs="Times New Roman"/>
+          <w:sz w:val="28"/>
+          <w:szCs w:val="28"/>
+        </w:rPr>
+        <w:t>с.</w:t>
+      </w:r>
+    </w:p>
+    <w:p>
+      <w:pPr>
+        <w:pStyle w:val="a3"/>
+        <w:numPr>
+          <w:ilvl w:val="0"/>
+          <w:numId w:val="34"/>
+        </w:numPr>
+        <w:spacing w:line="360" w:lineRule="auto"/>
+        <w:ind w:left="0" w:firstLine="709"/>
+        <w:jc w:val="both"/>
+        <w:rPr>
+          <w:rFonts w:ascii="Times New Roman" w:hAnsi="Times New Roman" w:cs="Times New Roman"/>
+          <w:sz w:val="28"/>
+          <w:szCs w:val="28"/>
+        </w:rPr>
+      </w:pPr>
+      <w:r>
+        <w:rPr>
+          <w:rFonts w:ascii="Times New Roman" w:hAnsi="Times New Roman" w:cs="Times New Roman"/>
+          <w:sz w:val="28"/>
+          <w:szCs w:val="28"/>
+        </w:rPr>
+        <w:t>Вентцель Е.С. Исследование операций. Задачи, принципы, методологии</w:t>
+      </w:r>
+      <w:r>
+        <w:rPr>
+          <w:rFonts w:ascii="Times New Roman" w:hAnsi="Times New Roman" w:cs="Times New Roman"/>
+          <w:sz w:val="28"/>
+          <w:szCs w:val="28"/>
+        </w:rPr>
+        <w:t xml:space="preserve"> / </w:t>
+      </w:r>
+      <w:r>
+        <w:rPr>
+          <w:rFonts w:ascii="Times New Roman" w:hAnsi="Times New Roman" w:cs="Times New Roman"/>
+          <w:sz w:val="28"/>
+          <w:szCs w:val="28"/>
+        </w:rPr>
+        <w:t>Е.С. Вентцель, 1990. – 84 с.</w:t>
+      </w:r>
+    </w:p>
+    <w:p>
+      <w:pPr>
+        <w:pStyle w:val="a3"/>
+        <w:numPr>
+          <w:ilvl w:val="0"/>
+          <w:numId w:val="34"/>
+        </w:numPr>
+        <w:spacing w:line="360" w:lineRule="auto"/>
+        <w:ind w:left="0" w:firstLine="709"/>
+        <w:jc w:val="both"/>
+        <w:rPr>
+          <w:rFonts w:ascii="Times New Roman" w:hAnsi="Times New Roman" w:cs="Times New Roman"/>
+          <w:sz w:val="28"/>
+          <w:szCs w:val="28"/>
+        </w:rPr>
+      </w:pPr>
+      <w:r>
+        <w:rPr>
+          <w:rFonts w:ascii="Times New Roman" w:hAnsi="Times New Roman" w:cs="Times New Roman"/>
+          <w:sz w:val="28"/>
+          <w:szCs w:val="28"/>
+        </w:rPr>
+        <w:t>Романовская А.М. Динамическое программирование</w:t>
+      </w:r>
+      <w:r>
+        <w:rPr>
+          <w:rFonts w:ascii="Times New Roman" w:hAnsi="Times New Roman" w:cs="Times New Roman"/>
+          <w:sz w:val="28"/>
+          <w:szCs w:val="28"/>
+        </w:rPr>
+        <w:t xml:space="preserve">: </w:t>
+      </w:r>
+      <w:r>
+        <w:rPr>
+          <w:rFonts w:ascii="Times New Roman" w:hAnsi="Times New Roman" w:cs="Times New Roman"/>
+          <w:sz w:val="28"/>
+          <w:szCs w:val="28"/>
+        </w:rPr>
+        <w:t xml:space="preserve">учебное пособие </w:t>
+      </w:r>
+      <w:r>
+        <w:rPr>
+          <w:rFonts w:ascii="Times New Roman" w:hAnsi="Times New Roman" w:cs="Times New Roman"/>
+          <w:sz w:val="28"/>
+          <w:szCs w:val="28"/>
+        </w:rPr>
+        <w:t xml:space="preserve">/ </w:t>
+      </w:r>
+      <w:r>
+        <w:rPr>
+          <w:rFonts w:ascii="Times New Roman" w:hAnsi="Times New Roman" w:cs="Times New Roman"/>
+          <w:sz w:val="28"/>
+          <w:szCs w:val="28"/>
+        </w:rPr>
+        <w:t>А.М. Романовская</w:t>
+      </w:r>
+      <w:r>
+        <w:rPr>
+          <w:rFonts w:ascii="Times New Roman" w:hAnsi="Times New Roman" w:cs="Times New Roman"/>
+          <w:sz w:val="28"/>
+          <w:szCs w:val="28"/>
+        </w:rPr>
+        <w:t xml:space="preserve">, </w:t>
+      </w:r>
+      <w:r>
+        <w:rPr>
+          <w:rFonts w:ascii="Times New Roman" w:hAnsi="Times New Roman" w:cs="Times New Roman"/>
+          <w:sz w:val="28"/>
+          <w:szCs w:val="28"/>
+        </w:rPr>
+        <w:t xml:space="preserve">М.В. </w:t>
+      </w:r>
+      <w:proofErr w:type="spellStart"/>
+      <w:r>
+        <w:rPr>
+          <w:rFonts w:ascii="Times New Roman" w:hAnsi="Times New Roman" w:cs="Times New Roman"/>
+          <w:sz w:val="28"/>
+          <w:szCs w:val="28"/>
+        </w:rPr>
+        <w:t>Мендзив</w:t>
+      </w:r>
+      <w:proofErr w:type="spellEnd"/>
+      <w:r>
+        <w:rPr>
+          <w:rFonts w:ascii="Times New Roman" w:hAnsi="Times New Roman" w:cs="Times New Roman"/>
+          <w:sz w:val="28"/>
+          <w:szCs w:val="28"/>
+        </w:rPr>
+        <w:t xml:space="preserve"> – Омск</w:t>
+      </w:r>
+      <w:r>
+        <w:rPr>
+          <w:rFonts w:ascii="Times New Roman" w:hAnsi="Times New Roman" w:cs="Times New Roman"/>
+          <w:sz w:val="28"/>
+          <w:szCs w:val="28"/>
+        </w:rPr>
+        <w:t xml:space="preserve">: </w:t>
+      </w:r>
+      <w:r>
+        <w:rPr>
+          <w:rFonts w:ascii="Times New Roman" w:hAnsi="Times New Roman" w:cs="Times New Roman"/>
+          <w:sz w:val="28"/>
+          <w:szCs w:val="28"/>
+        </w:rPr>
+        <w:t>Издатель Омский институт (филиал) РГТЭУ, 2010. – 58</w:t>
+      </w:r>
+      <w:r>
+        <w:rPr>
+          <w:rFonts w:ascii="Times New Roman" w:hAnsi="Times New Roman" w:cs="Times New Roman"/>
+          <w:sz w:val="28"/>
+          <w:szCs w:val="28"/>
+        </w:rPr>
+        <w:t xml:space="preserve"> </w:t>
+      </w:r>
+      <w:r>
+        <w:rPr>
+          <w:rFonts w:ascii="Times New Roman" w:hAnsi="Times New Roman" w:cs="Times New Roman"/>
+          <w:sz w:val="28"/>
+          <w:szCs w:val="28"/>
+          <w:lang w:val="en-US"/>
+        </w:rPr>
+        <w:t>c</w:t>
+      </w:r>
+      <w:r>
+        <w:rPr>
+          <w:rFonts w:ascii="Times New Roman" w:hAnsi="Times New Roman" w:cs="Times New Roman"/>
+          <w:sz w:val="28"/>
+          <w:szCs w:val="28"/>
+        </w:rPr>
+        <w:t>.</w:t>
+      </w:r>
+    </w:p>
+    <w:p>
+      <w:pPr>
+        <w:pStyle w:val="a3"/>
+        <w:numPr>
+          <w:ilvl w:val="0"/>
+          <w:numId w:val="34"/>
+        </w:numPr>
+        <w:spacing w:line="360" w:lineRule="auto"/>
+        <w:ind w:left="0" w:firstLine="709"/>
+        <w:jc w:val="both"/>
+        <w:rPr>
+          <w:rFonts w:ascii="Times New Roman" w:hAnsi="Times New Roman" w:cs="Times New Roman"/>
+          <w:sz w:val="28"/>
+          <w:szCs w:val="28"/>
+          <w:lang w:val="en-US"/>
+        </w:rPr>
+      </w:pPr>
+      <w:proofErr w:type="spellStart"/>
+      <w:r>
+        <w:rPr>
+          <w:rFonts w:ascii="Times New Roman" w:hAnsi="Times New Roman" w:cs="Times New Roman"/>
+          <w:sz w:val="28"/>
+          <w:szCs w:val="28"/>
+          <w:lang w:val="en-US"/>
+        </w:rPr>
+        <w:t>Bertsekas</w:t>
+      </w:r>
+      <w:proofErr w:type="spellEnd"/>
+      <w:r>
+        <w:rPr>
+          <w:rFonts w:ascii="Times New Roman" w:hAnsi="Times New Roman" w:cs="Times New Roman"/>
+          <w:sz w:val="28"/>
+          <w:szCs w:val="28"/>
+          <w:lang w:val="en-US"/>
+        </w:rPr>
+        <w:t>, D. P.</w:t>
+      </w:r>
+      <w:r>
+        <w:rPr>
+          <w:rFonts w:ascii="Times New Roman" w:hAnsi="Times New Roman" w:cs="Times New Roman"/>
+          <w:sz w:val="28"/>
+          <w:szCs w:val="28"/>
+          <w:lang w:val="en-US"/>
+        </w:rPr>
+        <w:t xml:space="preserve"> Dynamic Programming and Optimal Control (4</w:t>
+      </w:r>
+      <w:r>
+        <w:rPr>
+          <w:rFonts w:ascii="Times New Roman" w:hAnsi="Times New Roman" w:cs="Times New Roman"/>
+          <w:sz w:val="28"/>
+          <w:szCs w:val="28"/>
+          <w:vertAlign w:val="superscript"/>
+          <w:lang w:val="en-US"/>
+        </w:rPr>
+        <w:t>th</w:t>
+      </w:r>
+      <w:r>
+        <w:rPr>
+          <w:rFonts w:ascii="Times New Roman" w:hAnsi="Times New Roman" w:cs="Times New Roman"/>
+          <w:sz w:val="28"/>
+          <w:szCs w:val="28"/>
+          <w:lang w:val="en-US"/>
+        </w:rPr>
+        <w:t xml:space="preserve"> ed.), Athena Scientific, 2017. – 10</w:t>
+      </w:r>
+      <w:r>
+        <w:rPr>
+          <w:rFonts w:ascii="Times New Roman" w:hAnsi="Times New Roman" w:cs="Times New Roman"/>
+          <w:sz w:val="28"/>
+          <w:szCs w:val="28"/>
+          <w:lang w:val="en-US"/>
+        </w:rPr>
+        <w:t xml:space="preserve"> </w:t>
+      </w:r>
+      <w:r>
+        <w:rPr>
+          <w:rFonts w:ascii="Times New Roman" w:hAnsi="Times New Roman" w:cs="Times New Roman"/>
+          <w:sz w:val="28"/>
+          <w:szCs w:val="28"/>
+        </w:rPr>
+        <w:t>с</w:t>
+      </w:r>
+      <w:r>
+        <w:rPr>
+          <w:rFonts w:ascii="Times New Roman" w:hAnsi="Times New Roman" w:cs="Times New Roman"/>
+          <w:sz w:val="28"/>
+          <w:szCs w:val="28"/>
+          <w:lang w:val="en-US"/>
+        </w:rPr>
+        <w:t>.</w:t>
+      </w:r>
+    </w:p>
+    <w:p>
+      <w:pPr>
+        <w:pStyle w:val="a3"/>
+        <w:numPr>
+          <w:ilvl w:val="0"/>
+          <w:numId w:val="34"/>
+        </w:numPr>
+        <w:spacing w:line="360" w:lineRule="auto"/>
+        <w:ind w:left="0" w:firstLine="709"/>
+        <w:jc w:val="both"/>
+        <w:rPr>
+          <w:rFonts w:ascii="Times New Roman" w:hAnsi="Times New Roman" w:cs="Times New Roman"/>
+          <w:sz w:val="28"/>
+          <w:szCs w:val="28"/>
+        </w:rPr>
+      </w:pPr>
+      <w:r>
+        <w:rPr>
+          <w:rFonts w:ascii="Times New Roman" w:hAnsi="Times New Roman" w:cs="Times New Roman"/>
+          <w:sz w:val="28"/>
+          <w:szCs w:val="28"/>
+        </w:rPr>
+        <w:t>Исследование</w:t>
+      </w:r>
+      <w:r>
+        <w:rPr>
+          <w:rFonts w:ascii="Times New Roman" w:hAnsi="Times New Roman" w:cs="Times New Roman"/>
+          <w:sz w:val="28"/>
+          <w:szCs w:val="28"/>
+        </w:rPr>
+        <w:t xml:space="preserve"> операций. Курс лекций (слайды).</w:t>
+      </w:r>
+      <w:r>
+        <w:rPr>
+          <w:rFonts w:ascii="Times New Roman" w:hAnsi="Times New Roman" w:cs="Times New Roman"/>
+          <w:sz w:val="28"/>
+          <w:szCs w:val="28"/>
+        </w:rPr>
+        <w:t xml:space="preserve"> </w:t>
+      </w:r>
+      <w:r>
+        <w:rPr>
+          <w:rFonts w:ascii="Times New Roman" w:hAnsi="Times New Roman" w:cs="Times New Roman"/>
+          <w:sz w:val="28"/>
+          <w:szCs w:val="28"/>
+        </w:rPr>
+        <w:t>[</w:t>
+      </w:r>
+      <w:r>
+        <w:rPr>
+          <w:rFonts w:ascii="Times New Roman" w:hAnsi="Times New Roman" w:cs="Times New Roman"/>
+          <w:sz w:val="28"/>
+          <w:szCs w:val="28"/>
+        </w:rPr>
+        <w:t>Электронный ресурс</w:t>
+      </w:r>
+      <w:r>
+        <w:rPr>
+          <w:rFonts w:ascii="Times New Roman" w:hAnsi="Times New Roman" w:cs="Times New Roman"/>
+          <w:sz w:val="28"/>
+          <w:szCs w:val="28"/>
+        </w:rPr>
+        <w:t>]</w:t>
+      </w:r>
+      <w:r>
+        <w:rPr>
+          <w:rFonts w:ascii="Times New Roman" w:hAnsi="Times New Roman" w:cs="Times New Roman"/>
+          <w:sz w:val="28"/>
+          <w:szCs w:val="28"/>
+        </w:rPr>
+        <w:t xml:space="preserve"> режим доступа</w:t>
+      </w:r>
+      <w:r>
+        <w:rPr>
+          <w:rFonts w:ascii="Times New Roman" w:hAnsi="Times New Roman" w:cs="Times New Roman"/>
+          <w:sz w:val="28"/>
+          <w:szCs w:val="28"/>
+        </w:rPr>
+        <w:t xml:space="preserve">: </w:t>
+      </w:r>
+      <w:hyperlink r:id="rId15" w:history="1">
+        <w:r>
+          <w:rPr>
+            <w:rStyle w:val="a7"/>
+            <w:rFonts w:ascii="Times New Roman" w:hAnsi="Times New Roman" w:cs="Times New Roman"/>
+            <w:sz w:val="28"/>
+            <w:szCs w:val="28"/>
+          </w:rPr>
+          <w:t>http://www.math.nsc.ru/LBRT/k5/or_mmf.html</w:t>
+        </w:r>
+      </w:hyperlink>
+      <w:r>
+        <w:rPr>
+          <w:rFonts w:ascii="Times New Roman" w:hAnsi="Times New Roman" w:cs="Times New Roman"/>
+          <w:sz w:val="28"/>
+          <w:szCs w:val="28"/>
+        </w:rPr>
+        <w:t xml:space="preserve"> </w:t>
+      </w:r>
+      <w:r>
+        <w:rPr>
+          <w:rFonts w:ascii="Times New Roman" w:hAnsi="Times New Roman" w:cs="Times New Roman"/>
+          <w:sz w:val="28"/>
+          <w:szCs w:val="28"/>
+        </w:rPr>
+        <w:t>свободный (дата обращения</w:t>
+      </w:r>
+      <w:r>
+        <w:rPr>
+          <w:rFonts w:ascii="Times New Roman" w:hAnsi="Times New Roman" w:cs="Times New Roman"/>
+          <w:sz w:val="28"/>
+          <w:szCs w:val="28"/>
+        </w:rPr>
+        <w:t>: 16.05.2022)</w:t>
+      </w:r>
+    </w:p>
+    <w:p>
+      <w:pPr>
+        <w:pStyle w:val="a3"/>
+        <w:numPr>
+          <w:ilvl w:val="0"/>
+          <w:numId w:val="34"/>
+        </w:numPr>
+        <w:spacing w:line="360" w:lineRule="auto"/>
+        <w:ind w:left="0" w:firstLine="709"/>
+        <w:jc w:val="both"/>
+        <w:rPr>
+          <w:rFonts w:ascii="Times New Roman" w:hAnsi="Times New Roman" w:cs="Times New Roman"/>
+          <w:sz w:val="28"/>
+          <w:szCs w:val="28"/>
+        </w:rPr>
+      </w:pPr>
+      <w:r>
+        <w:rPr>
+          <w:rFonts w:ascii="Times New Roman" w:hAnsi="Times New Roman" w:cs="Times New Roman"/>
+          <w:sz w:val="28"/>
+          <w:szCs w:val="28"/>
+          <w:lang w:val="en-US"/>
+        </w:rPr>
+        <w:t>The</w:t>
+      </w:r>
+      <w:r>
+        <w:rPr>
+          <w:rFonts w:ascii="Times New Roman" w:hAnsi="Times New Roman" w:cs="Times New Roman"/>
+          <w:sz w:val="28"/>
+          <w:szCs w:val="28"/>
+        </w:rPr>
+        <w:t xml:space="preserve"> </w:t>
+      </w:r>
+      <w:r>
+        <w:rPr>
+          <w:rFonts w:ascii="Times New Roman" w:hAnsi="Times New Roman" w:cs="Times New Roman"/>
+          <w:sz w:val="28"/>
+          <w:szCs w:val="28"/>
+          <w:lang w:val="en-US"/>
+        </w:rPr>
+        <w:t>Rust</w:t>
+      </w:r>
+      <w:r>
+        <w:rPr>
+          <w:rFonts w:ascii="Times New Roman" w:hAnsi="Times New Roman" w:cs="Times New Roman"/>
+          <w:sz w:val="28"/>
+          <w:szCs w:val="28"/>
+        </w:rPr>
+        <w:t xml:space="preserve"> </w:t>
+      </w:r>
+      <w:r>
+        <w:rPr>
+          <w:rFonts w:ascii="Times New Roman" w:hAnsi="Times New Roman" w:cs="Times New Roman"/>
+          <w:sz w:val="28"/>
+          <w:szCs w:val="28"/>
+          <w:lang w:val="en-US"/>
+        </w:rPr>
+        <w:t>Programming</w:t>
+      </w:r>
+      <w:r>
+        <w:rPr>
+          <w:rFonts w:ascii="Times New Roman" w:hAnsi="Times New Roman" w:cs="Times New Roman"/>
+          <w:sz w:val="28"/>
+          <w:szCs w:val="28"/>
+        </w:rPr>
+        <w:t xml:space="preserve"> </w:t>
+      </w:r>
+      <w:r>
+        <w:rPr>
+          <w:rFonts w:ascii="Times New Roman" w:hAnsi="Times New Roman" w:cs="Times New Roman"/>
+          <w:sz w:val="28"/>
+          <w:szCs w:val="28"/>
+          <w:lang w:val="en-US"/>
+        </w:rPr>
+        <w:t>Language</w:t>
+      </w:r>
+      <w:r>
+        <w:rPr>
+          <w:rFonts w:ascii="Times New Roman" w:hAnsi="Times New Roman" w:cs="Times New Roman"/>
+          <w:sz w:val="28"/>
+          <w:szCs w:val="28"/>
+        </w:rPr>
+        <w:t xml:space="preserve"> [</w:t>
+      </w:r>
+      <w:r>
+        <w:rPr>
+          <w:rFonts w:ascii="Times New Roman" w:hAnsi="Times New Roman" w:cs="Times New Roman"/>
+          <w:sz w:val="28"/>
+          <w:szCs w:val="28"/>
+        </w:rPr>
+        <w:t>Электронный</w:t>
+      </w:r>
+      <w:r>
+        <w:rPr>
+          <w:rFonts w:ascii="Times New Roman" w:hAnsi="Times New Roman" w:cs="Times New Roman"/>
+          <w:sz w:val="28"/>
+          <w:szCs w:val="28"/>
+        </w:rPr>
+        <w:t xml:space="preserve"> </w:t>
+      </w:r>
+      <w:r>
+        <w:rPr>
+          <w:rFonts w:ascii="Times New Roman" w:hAnsi="Times New Roman" w:cs="Times New Roman"/>
+          <w:sz w:val="28"/>
+          <w:szCs w:val="28"/>
+        </w:rPr>
+        <w:t>ресурс</w:t>
+      </w:r>
+      <w:r>
+        <w:rPr>
+          <w:rFonts w:ascii="Times New Roman" w:hAnsi="Times New Roman" w:cs="Times New Roman"/>
+          <w:sz w:val="28"/>
+          <w:szCs w:val="28"/>
+        </w:rPr>
+        <w:t xml:space="preserve">] </w:t>
+      </w:r>
+      <w:r>
+        <w:rPr>
+          <w:rFonts w:ascii="Times New Roman" w:hAnsi="Times New Roman" w:cs="Times New Roman"/>
+          <w:sz w:val="28"/>
+          <w:szCs w:val="28"/>
+        </w:rPr>
+        <w:t>режим</w:t>
+      </w:r>
+      <w:r>
+        <w:rPr>
+          <w:rFonts w:ascii="Times New Roman" w:hAnsi="Times New Roman" w:cs="Times New Roman"/>
+          <w:sz w:val="28"/>
+          <w:szCs w:val="28"/>
+        </w:rPr>
+        <w:t xml:space="preserve"> </w:t>
+      </w:r>
+      <w:r>
+        <w:rPr>
+          <w:rFonts w:ascii="Times New Roman" w:hAnsi="Times New Roman" w:cs="Times New Roman"/>
+          <w:sz w:val="28"/>
+          <w:szCs w:val="28"/>
+        </w:rPr>
+        <w:t>доступа</w:t>
+      </w:r>
+      <w:r>
+        <w:rPr>
+          <w:rFonts w:ascii="Times New Roman" w:hAnsi="Times New Roman" w:cs="Times New Roman"/>
+          <w:sz w:val="28"/>
+          <w:szCs w:val="28"/>
+        </w:rPr>
+        <w:t xml:space="preserve">: </w:t>
+      </w:r>
+      <w:hyperlink r:id="rId16" w:history="1">
+        <w:r>
+          <w:rPr>
+            <w:rStyle w:val="a7"/>
+            <w:rFonts w:ascii="Times New Roman" w:hAnsi="Times New Roman" w:cs="Times New Roman"/>
+            <w:sz w:val="28"/>
+            <w:szCs w:val="28"/>
+            <w:lang w:val="en-US"/>
+          </w:rPr>
+          <w:t>https</w:t>
+        </w:r>
+        <w:r>
+          <w:rPr>
+            <w:rStyle w:val="a7"/>
+            <w:rFonts w:ascii="Times New Roman" w:hAnsi="Times New Roman" w:cs="Times New Roman"/>
+            <w:sz w:val="28"/>
+            <w:szCs w:val="28"/>
+          </w:rPr>
+          <w:t>://</w:t>
+        </w:r>
+        <w:r>
+          <w:rPr>
+            <w:rStyle w:val="a7"/>
+            <w:rFonts w:ascii="Times New Roman" w:hAnsi="Times New Roman" w:cs="Times New Roman"/>
+            <w:sz w:val="28"/>
+            <w:szCs w:val="28"/>
+            <w:lang w:val="en-US"/>
+          </w:rPr>
+          <w:t>doc</w:t>
+        </w:r>
+        <w:r>
+          <w:rPr>
+            <w:rStyle w:val="a7"/>
+            <w:rFonts w:ascii="Times New Roman" w:hAnsi="Times New Roman" w:cs="Times New Roman"/>
+            <w:sz w:val="28"/>
+            <w:szCs w:val="28"/>
+          </w:rPr>
+          <w:t>.</w:t>
+        </w:r>
+        <w:r>
+          <w:rPr>
+            <w:rStyle w:val="a7"/>
+            <w:rFonts w:ascii="Times New Roman" w:hAnsi="Times New Roman" w:cs="Times New Roman"/>
+            <w:sz w:val="28"/>
+            <w:szCs w:val="28"/>
+            <w:lang w:val="en-US"/>
+          </w:rPr>
+          <w:t>rust</w:t>
+        </w:r>
+        <w:r>
+          <w:rPr>
+            <w:rStyle w:val="a7"/>
+            <w:rFonts w:ascii="Times New Roman" w:hAnsi="Times New Roman" w:cs="Times New Roman"/>
+            <w:sz w:val="28"/>
+            <w:szCs w:val="28"/>
+          </w:rPr>
+          <w:t>-</w:t>
+        </w:r>
+        <w:r>
+          <w:rPr>
+            <w:rStyle w:val="a7"/>
+            <w:rFonts w:ascii="Times New Roman" w:hAnsi="Times New Roman" w:cs="Times New Roman"/>
+            <w:sz w:val="28"/>
+            <w:szCs w:val="28"/>
+            <w:lang w:val="en-US"/>
+          </w:rPr>
+          <w:t>lang</w:t>
+        </w:r>
+        <w:r>
+          <w:rPr>
+            <w:rStyle w:val="a7"/>
+            <w:rFonts w:ascii="Times New Roman" w:hAnsi="Times New Roman" w:cs="Times New Roman"/>
+            <w:sz w:val="28"/>
+            <w:szCs w:val="28"/>
+          </w:rPr>
+          <w:t>.</w:t>
+        </w:r>
+        <w:r>
+          <w:rPr>
+            <w:rStyle w:val="a7"/>
+            <w:rFonts w:ascii="Times New Roman" w:hAnsi="Times New Roman" w:cs="Times New Roman"/>
+            <w:sz w:val="28"/>
+            <w:szCs w:val="28"/>
+            <w:lang w:val="en-US"/>
+          </w:rPr>
+          <w:t>org</w:t>
+        </w:r>
+        <w:r>
+          <w:rPr>
+            <w:rStyle w:val="a7"/>
+            <w:rFonts w:ascii="Times New Roman" w:hAnsi="Times New Roman" w:cs="Times New Roman"/>
+            <w:sz w:val="28"/>
+            <w:szCs w:val="28"/>
+          </w:rPr>
+          <w:t>/</w:t>
+        </w:r>
+        <w:r>
+          <w:rPr>
+            <w:rStyle w:val="a7"/>
+            <w:rFonts w:ascii="Times New Roman" w:hAnsi="Times New Roman" w:cs="Times New Roman"/>
+            <w:sz w:val="28"/>
+            <w:szCs w:val="28"/>
+            <w:lang w:val="en-US"/>
+          </w:rPr>
+          <w:t>book</w:t>
+        </w:r>
+        <w:r>
+          <w:rPr>
+            <w:rStyle w:val="a7"/>
+            <w:rFonts w:ascii="Times New Roman" w:hAnsi="Times New Roman" w:cs="Times New Roman"/>
+            <w:sz w:val="28"/>
+            <w:szCs w:val="28"/>
+          </w:rPr>
+          <w:t>/</w:t>
+        </w:r>
+      </w:hyperlink>
+      <w:r>
+        <w:rPr>
+          <w:rFonts w:ascii="Times New Roman" w:hAnsi="Times New Roman" w:cs="Times New Roman"/>
+          <w:sz w:val="28"/>
+          <w:szCs w:val="28"/>
+        </w:rPr>
+        <w:t xml:space="preserve"> </w:t>
+      </w:r>
+      <w:r>
+        <w:rPr>
+          <w:rFonts w:ascii="Times New Roman" w:hAnsi="Times New Roman" w:cs="Times New Roman"/>
+          <w:sz w:val="28"/>
+          <w:szCs w:val="28"/>
+        </w:rPr>
+        <w:t>свободный (дата обращения</w:t>
+      </w:r>
+      <w:r>
+        <w:rPr>
+          <w:rFonts w:ascii="Times New Roman" w:hAnsi="Times New Roman" w:cs="Times New Roman"/>
+          <w:sz w:val="28"/>
+          <w:szCs w:val="28"/>
+        </w:rPr>
+        <w:t>: 20.05.2022)</w:t>
+      </w:r>
+    </w:p>
+    <w:p>
+      <w:pPr>
+        <w:pStyle w:val="a3"/>
+        <w:numPr>
+          <w:ilvl w:val="0"/>
+          <w:numId w:val="34"/>
+        </w:numPr>
+        <w:spacing w:line="360" w:lineRule="auto"/>
+        <w:ind w:left="0" w:firstLine="709"/>
+        <w:jc w:val="both"/>
+        <w:rPr>
+          <w:rFonts w:ascii="Times New Roman" w:hAnsi="Times New Roman" w:cs="Times New Roman"/>
+          <w:sz w:val="28"/>
+          <w:szCs w:val="28"/>
+        </w:rPr>
+      </w:pPr>
+      <w:proofErr w:type="spellStart"/>
+      <w:r>
+        <w:rPr>
+          <w:rFonts w:ascii="Times New Roman" w:hAnsi="Times New Roman" w:cs="Times New Roman"/>
+          <w:sz w:val="28"/>
+          <w:szCs w:val="28"/>
+          <w:lang w:val="en-US"/>
+        </w:rPr>
+        <w:lastRenderedPageBreak/>
+        <w:t>Mathsemestr</w:t>
+      </w:r>
+      <w:proofErr w:type="spellEnd"/>
+      <w:r>
+        <w:rPr>
+          <w:rFonts w:ascii="Times New Roman" w:hAnsi="Times New Roman" w:cs="Times New Roman"/>
+          <w:sz w:val="28"/>
+          <w:szCs w:val="28"/>
+        </w:rPr>
+        <w:t xml:space="preserve"> [</w:t>
+      </w:r>
+      <w:r>
+        <w:rPr>
+          <w:rFonts w:ascii="Times New Roman" w:hAnsi="Times New Roman" w:cs="Times New Roman"/>
+          <w:sz w:val="28"/>
+          <w:szCs w:val="28"/>
+        </w:rPr>
+        <w:t>Электронный ресурс</w:t>
+      </w:r>
+      <w:r>
+        <w:rPr>
+          <w:rFonts w:ascii="Times New Roman" w:hAnsi="Times New Roman" w:cs="Times New Roman"/>
+          <w:sz w:val="28"/>
+          <w:szCs w:val="28"/>
+        </w:rPr>
+        <w:t>]</w:t>
+      </w:r>
+      <w:r>
+        <w:rPr>
+          <w:rFonts w:ascii="Times New Roman" w:hAnsi="Times New Roman" w:cs="Times New Roman"/>
+          <w:sz w:val="28"/>
+          <w:szCs w:val="28"/>
+        </w:rPr>
+        <w:t xml:space="preserve"> режим доступа</w:t>
+      </w:r>
+      <w:r>
+        <w:rPr>
+          <w:rFonts w:ascii="Times New Roman" w:hAnsi="Times New Roman" w:cs="Times New Roman"/>
+          <w:sz w:val="28"/>
+          <w:szCs w:val="28"/>
+        </w:rPr>
+        <w:t xml:space="preserve">: </w:t>
+      </w:r>
+      <w:hyperlink r:id="rId17" w:history="1">
+        <w:r>
+          <w:rPr>
+            <w:rStyle w:val="a7"/>
+            <w:rFonts w:ascii="Times New Roman" w:hAnsi="Times New Roman" w:cs="Times New Roman"/>
+            <w:sz w:val="28"/>
+            <w:szCs w:val="28"/>
+            <w:lang w:val="en-US"/>
+          </w:rPr>
+          <w:t>https</w:t>
+        </w:r>
+        <w:r>
+          <w:rPr>
+            <w:rStyle w:val="a7"/>
+            <w:rFonts w:ascii="Times New Roman" w:hAnsi="Times New Roman" w:cs="Times New Roman"/>
+            <w:sz w:val="28"/>
+            <w:szCs w:val="28"/>
+          </w:rPr>
+          <w:t>://</w:t>
+        </w:r>
+        <w:r>
+          <w:rPr>
+            <w:rStyle w:val="a7"/>
+            <w:rFonts w:ascii="Times New Roman" w:hAnsi="Times New Roman" w:cs="Times New Roman"/>
+            <w:sz w:val="28"/>
+            <w:szCs w:val="28"/>
+            <w:lang w:val="en-US"/>
+          </w:rPr>
+          <w:t>math</w:t>
+        </w:r>
+        <w:r>
+          <w:rPr>
+            <w:rStyle w:val="a7"/>
+            <w:rFonts w:ascii="Times New Roman" w:hAnsi="Times New Roman" w:cs="Times New Roman"/>
+            <w:sz w:val="28"/>
+            <w:szCs w:val="28"/>
+          </w:rPr>
+          <w:t>.</w:t>
+        </w:r>
+        <w:proofErr w:type="spellStart"/>
+        <w:r>
+          <w:rPr>
+            <w:rStyle w:val="a7"/>
+            <w:rFonts w:ascii="Times New Roman" w:hAnsi="Times New Roman" w:cs="Times New Roman"/>
+            <w:sz w:val="28"/>
+            <w:szCs w:val="28"/>
+            <w:lang w:val="en-US"/>
+          </w:rPr>
+          <w:t>semestr</w:t>
+        </w:r>
+        <w:proofErr w:type="spellEnd"/>
+        <w:r>
+          <w:rPr>
+            <w:rStyle w:val="a7"/>
+            <w:rFonts w:ascii="Times New Roman" w:hAnsi="Times New Roman" w:cs="Times New Roman"/>
+            <w:sz w:val="28"/>
+            <w:szCs w:val="28"/>
+          </w:rPr>
+          <w:t>.</w:t>
+        </w:r>
+        <w:proofErr w:type="spellStart"/>
+        <w:r>
+          <w:rPr>
+            <w:rStyle w:val="a7"/>
+            <w:rFonts w:ascii="Times New Roman" w:hAnsi="Times New Roman" w:cs="Times New Roman"/>
+            <w:sz w:val="28"/>
+            <w:szCs w:val="28"/>
+            <w:lang w:val="en-US"/>
+          </w:rPr>
+          <w:t>ru</w:t>
+        </w:r>
+        <w:proofErr w:type="spellEnd"/>
+        <w:r>
+          <w:rPr>
+            <w:rStyle w:val="a7"/>
+            <w:rFonts w:ascii="Times New Roman" w:hAnsi="Times New Roman" w:cs="Times New Roman"/>
+            <w:sz w:val="28"/>
+            <w:szCs w:val="28"/>
+          </w:rPr>
+          <w:t>/</w:t>
+        </w:r>
+        <w:proofErr w:type="spellStart"/>
+        <w:r>
+          <w:rPr>
+            <w:rStyle w:val="a7"/>
+            <w:rFonts w:ascii="Times New Roman" w:hAnsi="Times New Roman" w:cs="Times New Roman"/>
+            <w:sz w:val="28"/>
+            <w:szCs w:val="28"/>
+            <w:lang w:val="en-US"/>
+          </w:rPr>
+          <w:t>dinam</w:t>
+        </w:r>
+        <w:proofErr w:type="spellEnd"/>
+        <w:r>
+          <w:rPr>
+            <w:rStyle w:val="a7"/>
+            <w:rFonts w:ascii="Times New Roman" w:hAnsi="Times New Roman" w:cs="Times New Roman"/>
+            <w:sz w:val="28"/>
+            <w:szCs w:val="28"/>
+          </w:rPr>
+          <w:t>/</w:t>
+        </w:r>
+        <w:proofErr w:type="spellStart"/>
+        <w:r>
+          <w:rPr>
+            <w:rStyle w:val="a7"/>
+            <w:rFonts w:ascii="Times New Roman" w:hAnsi="Times New Roman" w:cs="Times New Roman"/>
+            <w:sz w:val="28"/>
+            <w:szCs w:val="28"/>
+            <w:lang w:val="en-US"/>
+          </w:rPr>
+          <w:t>dinam</w:t>
+        </w:r>
+        <w:proofErr w:type="spellEnd"/>
+        <w:r>
+          <w:rPr>
+            <w:rStyle w:val="a7"/>
+            <w:rFonts w:ascii="Times New Roman" w:hAnsi="Times New Roman" w:cs="Times New Roman"/>
+            <w:sz w:val="28"/>
+            <w:szCs w:val="28"/>
+          </w:rPr>
+          <w:t>_</w:t>
+        </w:r>
+        <w:r>
+          <w:rPr>
+            <w:rStyle w:val="a7"/>
+            <w:rFonts w:ascii="Times New Roman" w:hAnsi="Times New Roman" w:cs="Times New Roman"/>
+            <w:sz w:val="28"/>
+            <w:szCs w:val="28"/>
+            <w:lang w:val="en-US"/>
+          </w:rPr>
+          <w:t>manual</w:t>
+        </w:r>
+        <w:r>
+          <w:rPr>
+            <w:rStyle w:val="a7"/>
+            <w:rFonts w:ascii="Times New Roman" w:hAnsi="Times New Roman" w:cs="Times New Roman"/>
+            <w:sz w:val="28"/>
+            <w:szCs w:val="28"/>
+          </w:rPr>
+          <w:t>.</w:t>
+        </w:r>
+        <w:proofErr w:type="spellStart"/>
+        <w:r>
+          <w:rPr>
+            <w:rStyle w:val="a7"/>
+            <w:rFonts w:ascii="Times New Roman" w:hAnsi="Times New Roman" w:cs="Times New Roman"/>
+            <w:sz w:val="28"/>
+            <w:szCs w:val="28"/>
+            <w:lang w:val="en-US"/>
+          </w:rPr>
+          <w:t>php</w:t>
+        </w:r>
+        <w:proofErr w:type="spellEnd"/>
+      </w:hyperlink>
+      <w:r>
+        <w:rPr>
+          <w:rFonts w:ascii="Times New Roman" w:hAnsi="Times New Roman" w:cs="Times New Roman"/>
+          <w:sz w:val="28"/>
+          <w:szCs w:val="28"/>
+        </w:rPr>
+        <w:t xml:space="preserve"> </w:t>
+      </w:r>
+      <w:r>
+        <w:rPr>
+          <w:rFonts w:ascii="Times New Roman" w:hAnsi="Times New Roman" w:cs="Times New Roman"/>
+          <w:sz w:val="28"/>
+          <w:szCs w:val="28"/>
+        </w:rPr>
+        <w:t>свободный (дата обращения</w:t>
+      </w:r>
+      <w:r>
+        <w:rPr>
+          <w:rFonts w:ascii="Times New Roman" w:hAnsi="Times New Roman" w:cs="Times New Roman"/>
+          <w:sz w:val="28"/>
+          <w:szCs w:val="28"/>
+        </w:rPr>
+        <w:t>: 20.05.2022)</w:t>
+      </w:r>
     </w:p>
     <w:sectPr>
-      <w:footerReference w:type="default" r:id="rId15"/>
+      <w:footerReference w:type="default" r:id="rId18"/>
       <w:pgSz w:w="11900" w:h="16840"/>
       <w:pgMar w:top="1134" w:right="567" w:bottom="1134" w:left="1701" w:header="708" w:footer="708" w:gutter="0"/>
       <w:cols w:space="708"/>
@@ -29468,6 +30859,92 @@
       <w:lvlJc w:val="right"/>
       <w:pPr>
         <w:ind w:left="6480" w:hanging="180"/>
+      </w:pPr>
+    </w:lvl>
+  </w:abstractNum>
+  <w:abstractNum w:abstractNumId="33" w15:restartNumberingAfterBreak="0">
+    <w:nsid w:val="69012848"/>
+    <w:multiLevelType w:val="hybridMultilevel"/>
+    <w:tmpl w:val="2066535C"/>
+    <w:lvl w:ilvl="0" w:tplc="0409000F">
+      <w:start w:val="1"/>
+      <w:numFmt w:val="decimal"/>
+      <w:lvlText w:val="%1."/>
+      <w:lvlJc w:val="left"/>
+      <w:pPr>
+        <w:ind w:left="1429" w:hanging="360"/>
+      </w:pPr>
+    </w:lvl>
+    <w:lvl w:ilvl="1" w:tplc="04090019" w:tentative="1">
+      <w:start w:val="1"/>
+      <w:numFmt w:val="lowerLetter"/>
+      <w:lvlText w:val="%2."/>
+      <w:lvlJc w:val="left"/>
+      <w:pPr>
+        <w:ind w:left="2149" w:hanging="360"/>
+      </w:pPr>
+    </w:lvl>
+    <w:lvl w:ilvl="2" w:tplc="0409001B" w:tentative="1">
+      <w:start w:val="1"/>
+      <w:numFmt w:val="lowerRoman"/>
+      <w:lvlText w:val="%3."/>
+      <w:lvlJc w:val="right"/>
+      <w:pPr>
+        <w:ind w:left="2869" w:hanging="180"/>
+      </w:pPr>
+    </w:lvl>
+    <w:lvl w:ilvl="3" w:tplc="0409000F" w:tentative="1">
+      <w:start w:val="1"/>
+      <w:numFmt w:val="decimal"/>
+      <w:lvlText w:val="%4."/>
+      <w:lvlJc w:val="left"/>
+      <w:pPr>
+        <w:ind w:left="3589" w:hanging="360"/>
+      </w:pPr>
+    </w:lvl>
+    <w:lvl w:ilvl="4" w:tplc="04090019" w:tentative="1">
+      <w:start w:val="1"/>
+      <w:numFmt w:val="lowerLetter"/>
+      <w:lvlText w:val="%5."/>
+      <w:lvlJc w:val="left"/>
+      <w:pPr>
+        <w:ind w:left="4309" w:hanging="360"/>
+      </w:pPr>
+    </w:lvl>
+    <w:lvl w:ilvl="5" w:tplc="0409001B" w:tentative="1">
+      <w:start w:val="1"/>
+      <w:numFmt w:val="lowerRoman"/>
+      <w:lvlText w:val="%6."/>
+      <w:lvlJc w:val="right"/>
+      <w:pPr>
+        <w:ind w:left="5029" w:hanging="180"/>
+      </w:pPr>
+    </w:lvl>
+    <w:lvl w:ilvl="6" w:tplc="0409000F" w:tentative="1">
+      <w:start w:val="1"/>
+      <w:numFmt w:val="decimal"/>
+      <w:lvlText w:val="%7."/>
+      <w:lvlJc w:val="left"/>
+      <w:pPr>
+        <w:ind w:left="5749" w:hanging="360"/>
+      </w:pPr>
+    </w:lvl>
+    <w:lvl w:ilvl="7" w:tplc="04090019" w:tentative="1">
+      <w:start w:val="1"/>
+      <w:numFmt w:val="lowerLetter"/>
+      <w:lvlText w:val="%8."/>
+      <w:lvlJc w:val="left"/>
+      <w:pPr>
+        <w:ind w:left="6469" w:hanging="360"/>
+      </w:pPr>
+    </w:lvl>
+    <w:lvl w:ilvl="8" w:tplc="0409001B" w:tentative="1">
+      <w:start w:val="1"/>
+      <w:numFmt w:val="lowerRoman"/>
+      <w:lvlText w:val="%9."/>
+      <w:lvlJc w:val="right"/>
+      <w:pPr>
+        <w:ind w:left="7189" w:hanging="180"/>
       </w:pPr>
     </w:lvl>
   </w:abstractNum>
@@ -29569,6 +31046,9 @@
   </w:num>
   <w:num w:numId="33" w16cid:durableId="1396318884">
     <w:abstractNumId w:val="21"/>
+  </w:num>
+  <w:num w:numId="34" w16cid:durableId="71589883">
+    <w:abstractNumId w:val="33"/>
   </w:num>
 </w:numbering>
 </file>
@@ -30651,6 +32131,18 @@
       <w:szCs w:val="18"/>
     </w:rPr>
   </w:style>
+  <w:style w:type="character" w:styleId="af">
+    <w:name w:val="Unresolved Mention"/>
+    <w:basedOn w:val="a0"/>
+    <w:uiPriority w:val="99"/>
+    <w:semiHidden/>
+    <w:unhideWhenUsed/>
+    <w:rsid w:val="006C6AAB"/>
+    <w:rPr>
+      <w:color w:val="605E5C"/>
+      <w:shd w:val="clear" w:color="auto" w:fill="E1DFDD"/>
+    </w:rPr>
+  </w:style>
 </w:styles>
 </file>
 

</xml_diff>